<commit_message>
Read_All_Img.sh has new parameters to avoid hard coded lines. Prepa_MSBAS.sh can now select pairs based on a second set of baseline from a given date.  New scripts for recursive unwrapping. New script to split coregistration in several sessions. Minors improvements.
</commit_message>
<xml_diff>
--- a/DOC/Web_tool_V1.2.docx
+++ b/DOC/Web_tool_V1.2.docx
@@ -1,6 +1,6 @@
 
 <file path=word/document.xml><?xml version="1.0" encoding="utf-8"?>
-<w:document xmlns:wpc="http://schemas.microsoft.com/office/word/2010/wordprocessingCanvas" xmlns:cx="http://schemas.microsoft.com/office/drawing/2014/chartex" xmlns:cx1="http://schemas.microsoft.com/office/drawing/2015/9/8/chartex" xmlns:cx2="http://schemas.microsoft.com/office/drawing/2015/10/21/chartex" xmlns:cx3="http://schemas.microsoft.com/office/drawing/2016/5/9/chartex" xmlns:cx4="http://schemas.microsoft.com/office/drawing/2016/5/10/chartex" xmlns:cx5="http://schemas.microsoft.com/office/drawing/2016/5/11/chartex" xmlns:cx6="http://schemas.microsoft.com/office/drawing/2016/5/12/chartex" xmlns:cx7="http://schemas.microsoft.com/office/drawing/2016/5/13/chartex" xmlns:cx8="http://schemas.microsoft.com/office/drawing/2016/5/14/chartex" xmlns:mc="http://schemas.openxmlformats.org/markup-compatibility/2006" xmlns:aink="http://schemas.microsoft.com/office/drawing/2016/ink" xmlns:am3d="http://schemas.microsoft.com/office/drawing/2017/model3d" xmlns:o="urn:schemas-microsoft-com:office:office" xmlns:r="http://schemas.openxmlformats.org/officeDocument/2006/relationships" xmlns:m="http://schemas.openxmlformats.org/officeDocument/2006/math" xmlns:v="urn:schemas-microsoft-com:vml" xmlns:wp14="http://schemas.microsoft.com/office/word/2010/wordprocessingDrawing" xmlns:wp="http://schemas.openxmlformats.org/drawingml/2006/wordprocessingDrawing" xmlns:w10="urn:schemas-microsoft-com:office:word" xmlns:w="http://schemas.openxmlformats.org/wordprocessingml/2006/main" xmlns:w14="http://schemas.microsoft.com/office/word/2010/wordml" xmlns:w15="http://schemas.microsoft.com/office/word/2012/wordml" xmlns:w16cex="http://schemas.microsoft.com/office/word/2018/wordml/cex" xmlns:w16cid="http://schemas.microsoft.com/office/word/2016/wordml/cid" xmlns:w16="http://schemas.microsoft.com/office/word/2018/wordml" xmlns:w16sdtdh="http://schemas.microsoft.com/office/word/2020/wordml/sdtdatahash" xmlns:w16se="http://schemas.microsoft.com/office/word/2015/wordml/symex" xmlns:wpg="http://schemas.microsoft.com/office/word/2010/wordprocessingGroup" xmlns:wpi="http://schemas.microsoft.com/office/word/2010/wordprocessingInk" xmlns:wne="http://schemas.microsoft.com/office/word/2006/wordml" xmlns:wps="http://schemas.microsoft.com/office/word/2010/wordprocessingShape" mc:Ignorable="w14 w15 w16se w16cid w16 w16cex w16sdtdh wp14">
+<w:document xmlns:wpc="http://schemas.microsoft.com/office/word/2010/wordprocessingCanvas" xmlns:cx="http://schemas.microsoft.com/office/drawing/2014/chartex" xmlns:cx1="http://schemas.microsoft.com/office/drawing/2015/9/8/chartex" xmlns:cx2="http://schemas.microsoft.com/office/drawing/2015/10/21/chartex" xmlns:cx3="http://schemas.microsoft.com/office/drawing/2016/5/9/chartex" xmlns:cx4="http://schemas.microsoft.com/office/drawing/2016/5/10/chartex" xmlns:cx5="http://schemas.microsoft.com/office/drawing/2016/5/11/chartex" xmlns:cx6="http://schemas.microsoft.com/office/drawing/2016/5/12/chartex" xmlns:cx7="http://schemas.microsoft.com/office/drawing/2016/5/13/chartex" xmlns:cx8="http://schemas.microsoft.com/office/drawing/2016/5/14/chartex" xmlns:mc="http://schemas.openxmlformats.org/markup-compatibility/2006" xmlns:aink="http://schemas.microsoft.com/office/drawing/2016/ink" xmlns:am3d="http://schemas.microsoft.com/office/drawing/2017/model3d" xmlns:o="urn:schemas-microsoft-com:office:office" xmlns:oel="http://schemas.microsoft.com/office/2019/extlst" xmlns:r="http://schemas.openxmlformats.org/officeDocument/2006/relationships" xmlns:m="http://schemas.openxmlformats.org/officeDocument/2006/math" xmlns:v="urn:schemas-microsoft-com:vml" xmlns:wp14="http://schemas.microsoft.com/office/word/2010/wordprocessingDrawing" xmlns:wp="http://schemas.openxmlformats.org/drawingml/2006/wordprocessingDrawing" xmlns:w10="urn:schemas-microsoft-com:office:word" xmlns:w="http://schemas.openxmlformats.org/wordprocessingml/2006/main" xmlns:w14="http://schemas.microsoft.com/office/word/2010/wordml" xmlns:w15="http://schemas.microsoft.com/office/word/2012/wordml" xmlns:w16cex="http://schemas.microsoft.com/office/word/2018/wordml/cex" xmlns:w16cid="http://schemas.microsoft.com/office/word/2016/wordml/cid" xmlns:w16="http://schemas.microsoft.com/office/word/2018/wordml" xmlns:w16sdtdh="http://schemas.microsoft.com/office/word/2020/wordml/sdtdatahash" xmlns:w16se="http://schemas.microsoft.com/office/word/2015/wordml/symex" xmlns:wpg="http://schemas.microsoft.com/office/word/2010/wordprocessingGroup" xmlns:wpi="http://schemas.microsoft.com/office/word/2010/wordprocessingInk" xmlns:wne="http://schemas.microsoft.com/office/word/2006/wordml" xmlns:wps="http://schemas.microsoft.com/office/word/2010/wordprocessingShape" mc:Ignorable="w14 w15 w16se w16cid w16 w16cex w16sdtdh wp14">
   <w:body>
     <w:p>
       <w:pPr>
@@ -193,16 +193,8 @@
         <w:rPr>
           <w:lang w:val="fr-FR"/>
         </w:rPr>
-        <w:t>Nicolas d’</w:t>
-      </w:r>
-      <w:proofErr w:type="spellStart"/>
-      <w:r>
-        <w:rPr>
-          <w:lang w:val="fr-FR"/>
-        </w:rPr>
-        <w:t>Oreye</w:t>
-      </w:r>
-      <w:proofErr w:type="spellEnd"/>
+        <w:t>Nicolas d’Oreye</w:t>
+      </w:r>
     </w:p>
     <w:p>
       <w:pPr>
@@ -263,27 +255,7 @@
           <w:szCs w:val="28"/>
           <w:lang w:val="es-ES_tradnl"/>
         </w:rPr>
-        <w:t xml:space="preserve">: </w:t>
-      </w:r>
-      <w:proofErr w:type="spellStart"/>
-      <w:r>
-        <w:rPr>
-          <w:rFonts w:cs="Bangla MN"/>
-          <w:sz w:val="28"/>
-          <w:szCs w:val="28"/>
-          <w:lang w:val="es-ES_tradnl"/>
-        </w:rPr>
-        <w:t>Domuyo</w:t>
-      </w:r>
-      <w:proofErr w:type="spellEnd"/>
-      <w:r>
-        <w:rPr>
-          <w:rFonts w:cs="Bangla MN"/>
-          <w:sz w:val="28"/>
-          <w:szCs w:val="28"/>
-          <w:lang w:val="es-ES_tradnl"/>
-        </w:rPr>
-        <w:t xml:space="preserve"> and Laguna Del Maule </w:t>
+        <w:t xml:space="preserve">: Domuyo and Laguna Del Maule </w:t>
       </w:r>
       <w:proofErr w:type="spellStart"/>
       <w:r>
@@ -7630,25 +7602,7 @@
           <w:color w:val="000000" w:themeColor="text1"/>
           <w:lang w:val="en-US"/>
         </w:rPr>
-        <w:t xml:space="preserve"> for </w:t>
-      </w:r>
-      <w:proofErr w:type="spellStart"/>
-      <w:r>
-        <w:rPr>
-          <w:rFonts w:cs="Times New Roman"/>
-          <w:color w:val="000000" w:themeColor="text1"/>
-          <w:lang w:val="en-US"/>
-        </w:rPr>
-        <w:t>MasTer</w:t>
-      </w:r>
-      <w:proofErr w:type="spellEnd"/>
-      <w:r>
-        <w:rPr>
-          <w:rFonts w:cs="Times New Roman"/>
-          <w:color w:val="000000" w:themeColor="text1"/>
-          <w:lang w:val="en-US"/>
-        </w:rPr>
-        <w:t xml:space="preserve"> processing</w:t>
+        <w:t xml:space="preserve"> for MasTer processing</w:t>
       </w:r>
       <w:r>
         <w:rPr>
@@ -7831,7 +7785,6 @@
         </w:rPr>
         <w:t xml:space="preserve">Note that at ECGS, we are dealing with two </w:t>
       </w:r>
-      <w:proofErr w:type="gramStart"/>
       <w:r>
         <w:rPr>
           <w:rFonts w:cs="Times New Roman"/>
@@ -7840,18 +7793,7 @@
           <w:color w:val="538135" w:themeColor="accent6" w:themeShade="BF"/>
           <w:lang w:val="en-US"/>
         </w:rPr>
-        <w:t>WEB</w:t>
-      </w:r>
-      <w:proofErr w:type="gramEnd"/>
-      <w:r>
-        <w:rPr>
-          <w:rFonts w:cs="Times New Roman"/>
-          <w:i/>
-          <w:iCs/>
-          <w:color w:val="538135" w:themeColor="accent6" w:themeShade="BF"/>
-          <w:lang w:val="en-US"/>
-        </w:rPr>
-        <w:t>_SERVER</w:t>
+        <w:t>WEB_SERVER</w:t>
       </w:r>
       <w:r>
         <w:rPr>
@@ -7908,23 +7850,7 @@
           <w:rFonts w:cs="Times New Roman"/>
           <w:lang w:val="en-US"/>
         </w:rPr>
-        <w:t xml:space="preserve">related to the web page management are not stored in the </w:t>
-      </w:r>
-      <w:proofErr w:type="spellStart"/>
-      <w:r>
-        <w:rPr>
-          <w:rFonts w:cs="Times New Roman"/>
-          <w:lang w:val="en-US"/>
-        </w:rPr>
-        <w:t>MasTer</w:t>
-      </w:r>
-      <w:proofErr w:type="spellEnd"/>
-      <w:r>
-        <w:rPr>
-          <w:rFonts w:cs="Times New Roman"/>
-          <w:lang w:val="en-US"/>
-        </w:rPr>
-        <w:t xml:space="preserve"> GitHub repository because they </w:t>
+        <w:t xml:space="preserve">related to the web page management are not stored in the MasTer GitHub repository because they </w:t>
       </w:r>
       <w:r>
         <w:rPr>
@@ -8095,23 +8021,7 @@
           <w:rFonts w:cs="Times New Roman"/>
           <w:lang w:val="en-US"/>
         </w:rPr>
-        <w:t xml:space="preserve">web page is to display the main products produced by </w:t>
-      </w:r>
-      <w:proofErr w:type="spellStart"/>
-      <w:r>
-        <w:rPr>
-          <w:rFonts w:cs="Times New Roman"/>
-          <w:lang w:val="en-US"/>
-        </w:rPr>
-        <w:t>MasTer</w:t>
-      </w:r>
-      <w:proofErr w:type="spellEnd"/>
-      <w:r>
-        <w:rPr>
-          <w:rFonts w:cs="Times New Roman"/>
-          <w:lang w:val="en-US"/>
-        </w:rPr>
-        <w:t xml:space="preserve"> with an automatic update (every 3hours). These products can be the last amplitude images, the speed deformation maps, the time series deformation for pre-defined pairs of points …</w:t>
+        <w:t>web page is to display the main products produced by MasTer with an automatic update (every 3hours). These products can be the last amplitude images, the speed deformation maps, the time series deformation for pre-defined pairs of points …</w:t>
       </w:r>
     </w:p>
     <w:p>
@@ -9788,14 +9698,7 @@
           <w:rFonts w:cs="Times New Roman"/>
           <w:lang w:val="en-US"/>
         </w:rPr>
-        <w:t>RGB</w:t>
-      </w:r>
-      <w:r>
-        <w:rPr>
-          <w:rFonts w:cs="Times New Roman"/>
-          <w:lang w:val="en-US"/>
-        </w:rPr>
-        <w:t>_map</w:t>
+        <w:t>RGB_map</w:t>
       </w:r>
       <w:proofErr w:type="spellEnd"/>
       <w:r>
@@ -9985,7 +9888,23 @@
           <w:rFonts w:cs="Times New Roman"/>
           <w:lang w:val="en-US"/>
         </w:rPr>
-        <w:t>are php script, logo, gif, log files…</w:t>
+        <w:t xml:space="preserve">are </w:t>
+      </w:r>
+      <w:proofErr w:type="spellStart"/>
+      <w:r>
+        <w:rPr>
+          <w:rFonts w:cs="Times New Roman"/>
+          <w:lang w:val="en-US"/>
+        </w:rPr>
+        <w:t>php</w:t>
+      </w:r>
+      <w:proofErr w:type="spellEnd"/>
+      <w:r>
+        <w:rPr>
+          <w:rFonts w:cs="Times New Roman"/>
+          <w:lang w:val="en-US"/>
+        </w:rPr>
+        <w:t xml:space="preserve"> script, logo, gif, log files…</w:t>
       </w:r>
     </w:p>
     <w:p>
@@ -12048,40 +11967,26 @@
         <w:rPr>
           <w:lang w:val="en-US"/>
         </w:rPr>
-        <w:t>/scripts/</w:t>
+        <w:t>/scripts/InSAR-deformation-web-scripts/</w:t>
       </w:r>
       <w:proofErr w:type="spellStart"/>
       <w:r>
         <w:rPr>
           <w:lang w:val="en-US"/>
         </w:rPr>
-        <w:t>InSAR</w:t>
+        <w:t>script</w:t>
+      </w:r>
+      <w:r>
+        <w:rPr>
+          <w:lang w:val="en-US"/>
+        </w:rPr>
+        <w:t>OK</w:t>
       </w:r>
       <w:proofErr w:type="spellEnd"/>
       <w:r>
         <w:rPr>
           <w:lang w:val="en-US"/>
         </w:rPr>
-        <w:t>-deformation-web-scripts/</w:t>
-      </w:r>
-      <w:proofErr w:type="spellStart"/>
-      <w:r>
-        <w:rPr>
-          <w:lang w:val="en-US"/>
-        </w:rPr>
-        <w:t>script</w:t>
-      </w:r>
-      <w:r>
-        <w:rPr>
-          <w:lang w:val="en-US"/>
-        </w:rPr>
-        <w:t>OK</w:t>
-      </w:r>
-      <w:proofErr w:type="spellEnd"/>
-      <w:r>
-        <w:rPr>
-          <w:lang w:val="en-US"/>
-        </w:rPr>
         <w:t>.</w:t>
       </w:r>
     </w:p>
@@ -12116,21 +12021,7 @@
         <w:rPr>
           <w:lang w:val="en-US"/>
         </w:rPr>
-        <w:t xml:space="preserve">The script “Main.sh” is executed periodically as a </w:t>
-      </w:r>
-      <w:proofErr w:type="spellStart"/>
-      <w:r>
-        <w:rPr>
-          <w:lang w:val="en-US"/>
-        </w:rPr>
-        <w:t>cron</w:t>
-      </w:r>
-      <w:proofErr w:type="spellEnd"/>
-      <w:r>
-        <w:rPr>
-          <w:lang w:val="en-US"/>
-        </w:rPr>
-        <w:t xml:space="preserve"> job and will used several secondary scripts in the process. The difference between a region to another is only the argument used for ‘Main.sh’ which is the file ‘parameters.txt’.</w:t>
+        <w:t>The script “Main.sh” is executed periodically as a cron job and will used several secondary scripts in the process. The difference between a region to another is only the argument used for ‘Main.sh’ which is the file ‘parameters.txt’.</w:t>
       </w:r>
     </w:p>
     <w:p>
@@ -13713,27 +13604,7 @@
           <w:szCs w:val="16"/>
           <w:lang w:val="en-US"/>
         </w:rPr>
-        <w:t xml:space="preserve"> series from </w:t>
-      </w:r>
-      <w:proofErr w:type="spellStart"/>
-      <w:r>
-        <w:rPr>
-          <w:color w:val="538135" w:themeColor="accent6" w:themeShade="BF"/>
-          <w:sz w:val="16"/>
-          <w:szCs w:val="16"/>
-          <w:lang w:val="en-US"/>
-        </w:rPr>
-        <w:t>InSAR</w:t>
-      </w:r>
-      <w:proofErr w:type="spellEnd"/>
-      <w:r>
-        <w:rPr>
-          <w:color w:val="538135" w:themeColor="accent6" w:themeShade="BF"/>
-          <w:sz w:val="16"/>
-          <w:szCs w:val="16"/>
-          <w:lang w:val="en-US"/>
-        </w:rPr>
-        <w:t xml:space="preserve"> server in jpeg format</w:t>
+        <w:t xml:space="preserve"> series from InSAR server in jpeg format</w:t>
       </w:r>
     </w:p>
     <w:p>
@@ -13860,6 +13731,7 @@
           <w:szCs w:val="16"/>
           <w:lang w:val="en-US"/>
         </w:rPr>
+        <w:lastRenderedPageBreak/>
         <w:t>2021-05-18 08:00:12___-----&gt; Create Thumbnail for all Combi files</w:t>
       </w:r>
     </w:p>
@@ -13889,7 +13761,6 @@
           <w:szCs w:val="16"/>
           <w:lang w:val="en-US"/>
         </w:rPr>
-        <w:lastRenderedPageBreak/>
         <w:t>2021-05-18 08:00:17___-----&gt; Create Sentinel 1 amplitude image per areas and draw pairs on it</w:t>
       </w:r>
     </w:p>
@@ -18069,21 +17940,7 @@
           <w:lang w:val="en-US"/>
         </w:rPr>
         <w:tab/>
-        <w:t xml:space="preserve">Download all time-series images from </w:t>
-      </w:r>
-      <w:proofErr w:type="spellStart"/>
-      <w:r>
-        <w:rPr>
-          <w:lang w:val="en-US"/>
-        </w:rPr>
-        <w:t>InSAR</w:t>
-      </w:r>
-      <w:proofErr w:type="spellEnd"/>
-      <w:r>
-        <w:rPr>
-          <w:lang w:val="en-US"/>
-        </w:rPr>
-        <w:t xml:space="preserve"> server</w:t>
+        <w:t>Download all time-series images from InSAR server</w:t>
       </w:r>
       <w:r>
         <w:rPr>
@@ -18323,21 +18180,7 @@
           <w:lang w:val="en-US"/>
         </w:rPr>
         <w:tab/>
-        <w:t xml:space="preserve">Download all time-series images for extra acquisition mode from </w:t>
-      </w:r>
-      <w:proofErr w:type="spellStart"/>
-      <w:r>
-        <w:rPr>
-          <w:lang w:val="en-US"/>
-        </w:rPr>
-        <w:t>InSAR</w:t>
-      </w:r>
-      <w:proofErr w:type="spellEnd"/>
-      <w:r>
-        <w:rPr>
-          <w:lang w:val="en-US"/>
-        </w:rPr>
-        <w:t xml:space="preserve"> server in </w:t>
+        <w:t xml:space="preserve">Download all time-series images for extra acquisition mode from InSAR server in </w:t>
       </w:r>
       <w:r>
         <w:rPr>
@@ -18942,11 +18785,6 @@
           <w:lang w:val="en-US"/>
         </w:rPr>
         <w:tab/>
-      </w:r>
-      <w:r>
-        <w:rPr>
-          <w:lang w:val="en-US"/>
-        </w:rPr>
         <w:t xml:space="preserve">This part will check if </w:t>
       </w:r>
       <w:r>
@@ -21448,21 +21286,12 @@
         </w:rPr>
         <w:t xml:space="preserve"> = </w:t>
       </w:r>
-      <w:proofErr w:type="gramStart"/>
-      <w:r>
-        <w:rPr>
-          <w:rFonts w:cs="Times New Roman"/>
-          <w:lang w:val="en-US"/>
-        </w:rPr>
-        <w:t>Parameters</w:t>
-      </w:r>
-      <w:proofErr w:type="gramEnd"/>
-      <w:r>
-        <w:rPr>
-          <w:rFonts w:cs="Times New Roman"/>
-          <w:lang w:val="en-US"/>
-        </w:rPr>
-        <w:t xml:space="preserve"> </w:t>
+      <w:r>
+        <w:rPr>
+          <w:rFonts w:cs="Times New Roman"/>
+          <w:lang w:val="en-US"/>
+        </w:rPr>
+        <w:t xml:space="preserve">Parameters </w:t>
       </w:r>
       <w:r>
         <w:rPr>
@@ -21537,19 +21366,11 @@
         </w:rPr>
         <w:t xml:space="preserve">- </w:t>
       </w:r>
-      <w:proofErr w:type="gramStart"/>
-      <w:r>
-        <w:rPr>
-          <w:lang w:val="en-US"/>
-        </w:rPr>
-        <w:t>Variables</w:t>
-      </w:r>
-      <w:proofErr w:type="gramEnd"/>
-      <w:r>
-        <w:rPr>
-          <w:lang w:val="en-US"/>
-        </w:rPr>
-        <w:t xml:space="preserve"> declaration</w:t>
+      <w:r>
+        <w:rPr>
+          <w:lang w:val="en-US"/>
+        </w:rPr>
+        <w:t>Variables declaration</w:t>
       </w:r>
     </w:p>
     <w:p>
@@ -26469,19 +26290,11 @@
         </w:rPr>
         <w:t xml:space="preserve">- </w:t>
       </w:r>
-      <w:proofErr w:type="gramStart"/>
-      <w:r>
-        <w:rPr>
-          <w:lang w:val="en-US"/>
-        </w:rPr>
-        <w:t>Variables</w:t>
-      </w:r>
-      <w:proofErr w:type="gramEnd"/>
-      <w:r>
-        <w:rPr>
-          <w:lang w:val="en-US"/>
-        </w:rPr>
-        <w:t xml:space="preserve"> declaration</w:t>
+      <w:r>
+        <w:rPr>
+          <w:lang w:val="en-US"/>
+        </w:rPr>
+        <w:t>Variables declaration</w:t>
       </w:r>
     </w:p>
     <w:p>
@@ -27666,21 +27479,12 @@
         </w:rPr>
         <w:t xml:space="preserve">- </w:t>
       </w:r>
-      <w:proofErr w:type="gramStart"/>
-      <w:r>
-        <w:rPr>
-          <w:rFonts w:cs="Times New Roman"/>
-          <w:lang w:val="en-US"/>
-        </w:rPr>
-        <w:t>Variables</w:t>
-      </w:r>
-      <w:proofErr w:type="gramEnd"/>
-      <w:r>
-        <w:rPr>
-          <w:rFonts w:cs="Times New Roman"/>
-          <w:lang w:val="en-US"/>
-        </w:rPr>
-        <w:t xml:space="preserve"> declaration (including coordinate of each zone)</w:t>
+      <w:r>
+        <w:rPr>
+          <w:rFonts w:cs="Times New Roman"/>
+          <w:lang w:val="en-US"/>
+        </w:rPr>
+        <w:t>Variables declaration (including coordinate of each zone)</w:t>
       </w:r>
     </w:p>
     <w:p>
@@ -28818,66 +28622,265 @@
         <w:rPr>
           <w:lang w:val="en-US"/>
         </w:rPr>
-        <w:t xml:space="preserve">This script will update a database of all interferogram available in </w:t>
+        <w:t xml:space="preserve">This script will update a database of all interferogram available in InSAR server. The database contains the following info for each </w:t>
       </w:r>
       <w:proofErr w:type="spellStart"/>
       <w:r>
         <w:rPr>
           <w:lang w:val="en-US"/>
         </w:rPr>
-        <w:t>InSAR</w:t>
+        <w:t>interfero</w:t>
       </w:r>
       <w:proofErr w:type="spellEnd"/>
       <w:r>
         <w:rPr>
           <w:lang w:val="en-US"/>
         </w:rPr>
-        <w:t xml:space="preserve"> server. The database contains the following info for each </w:t>
+        <w:t xml:space="preserve">: Satellite, Orbit, </w:t>
       </w:r>
       <w:proofErr w:type="spellStart"/>
       <w:r>
         <w:rPr>
           <w:lang w:val="en-US"/>
         </w:rPr>
-        <w:t>interfero</w:t>
+        <w:t>Supermaster</w:t>
       </w:r>
       <w:proofErr w:type="spellEnd"/>
       <w:r>
         <w:rPr>
           <w:lang w:val="en-US"/>
         </w:rPr>
-        <w:t xml:space="preserve">: Satellite, Orbit, </w:t>
+        <w:t xml:space="preserve"> date, master date, slave date.</w:t>
+      </w:r>
+    </w:p>
+    <w:p>
+      <w:pPr>
+        <w:pStyle w:val="ListParagraph"/>
+        <w:ind w:left="2127"/>
+        <w:jc w:val="left"/>
+        <w:rPr>
+          <w:lang w:val="en-US"/>
+        </w:rPr>
+      </w:pPr>
+      <w:r>
+        <w:rPr>
+          <w:lang w:val="en-US"/>
+        </w:rPr>
+        <w:tab/>
+      </w:r>
+      <w:r>
+        <w:rPr>
+          <w:lang w:val="en-US"/>
+        </w:rPr>
+        <w:t xml:space="preserve">- </w:t>
+      </w:r>
+      <w:r>
+        <w:rPr>
+          <w:lang w:val="en-US"/>
+        </w:rPr>
+        <w:t>This script will update a second database that contains all the pairs that haven’t been taken into account because not in the spatial baseline.</w:t>
+      </w:r>
+    </w:p>
+    <w:p>
+      <w:pPr>
+        <w:pStyle w:val="ListParagraph"/>
+        <w:ind w:left="2127"/>
+        <w:jc w:val="left"/>
+        <w:rPr>
+          <w:lang w:val="en-US"/>
+        </w:rPr>
+      </w:pPr>
+    </w:p>
+    <w:p>
+      <w:pPr>
+        <w:pStyle w:val="ListParagraph"/>
+        <w:ind w:left="2127"/>
+        <w:jc w:val="left"/>
+        <w:rPr>
+          <w:lang w:val="en-US"/>
+        </w:rPr>
+      </w:pPr>
+    </w:p>
+    <w:p>
+      <w:pPr>
+        <w:pStyle w:val="ListParagraph"/>
+        <w:spacing w:line="240" w:lineRule="auto"/>
+        <w:ind w:left="1080"/>
+        <w:jc w:val="left"/>
+        <w:rPr>
+          <w:rFonts w:cs="Times New Roman"/>
+          <w:lang w:val="en-US"/>
+        </w:rPr>
+      </w:pPr>
+      <w:r>
+        <w:rPr>
+          <w:rFonts w:cs="Times New Roman"/>
+          <w:lang w:val="en-US"/>
+        </w:rPr>
+        <w:tab/>
+        <w:t>Dependencies:</w:t>
+      </w:r>
+    </w:p>
+    <w:p>
+      <w:pPr>
+        <w:spacing w:line="240" w:lineRule="auto"/>
+        <w:ind w:left="2127"/>
+        <w:jc w:val="left"/>
+        <w:rPr>
+          <w:rFonts w:cs="Times New Roman"/>
+          <w:lang w:val="en-US"/>
+        </w:rPr>
+      </w:pPr>
+      <w:r>
+        <w:rPr>
+          <w:rFonts w:cs="Times New Roman"/>
+          <w:lang w:val="en-US"/>
+        </w:rPr>
+        <w:tab/>
+        <w:t xml:space="preserve">- </w:t>
+      </w:r>
+      <w:r>
+        <w:rPr>
+          <w:rFonts w:cs="Times New Roman"/>
+          <w:lang w:val="en-US"/>
+        </w:rPr>
+        <w:t xml:space="preserve">2 </w:t>
       </w:r>
       <w:proofErr w:type="spellStart"/>
       <w:r>
         <w:rPr>
-          <w:lang w:val="en-US"/>
-        </w:rPr>
-        <w:t>Supermaster</w:t>
+          <w:rFonts w:cs="Times New Roman"/>
+          <w:lang w:val="en-US"/>
+        </w:rPr>
+        <w:t>mysql</w:t>
       </w:r>
       <w:proofErr w:type="spellEnd"/>
       <w:r>
         <w:rPr>
-          <w:lang w:val="en-US"/>
-        </w:rPr>
-        <w:t xml:space="preserve"> date, master date, slave date.</w:t>
+          <w:rFonts w:cs="Times New Roman"/>
+          <w:lang w:val="en-US"/>
+        </w:rPr>
+        <w:t xml:space="preserve"> database with</w:t>
+      </w:r>
+      <w:r>
+        <w:rPr>
+          <w:rFonts w:cs="Times New Roman"/>
+          <w:lang w:val="en-US"/>
+        </w:rPr>
+        <w:t xml:space="preserve"> appropriate column</w:t>
+      </w:r>
+      <w:r>
+        <w:rPr>
+          <w:rFonts w:cs="Times New Roman"/>
+          <w:lang w:val="en-US"/>
+        </w:rPr>
+        <w:t xml:space="preserve"> format (see </w:t>
+      </w:r>
+      <w:r>
+        <w:rPr>
+          <w:rFonts w:cs="Times New Roman"/>
+          <w:lang w:val="en-US"/>
+        </w:rPr>
+        <w:t>Initiate_WebPages</w:t>
+      </w:r>
+      <w:r>
+        <w:rPr>
+          <w:rFonts w:cs="Times New Roman"/>
+          <w:lang w:val="en-US"/>
+        </w:rPr>
+        <w:t>.sh)</w:t>
+      </w:r>
+    </w:p>
+    <w:p>
+      <w:pPr>
+        <w:spacing w:line="240" w:lineRule="auto"/>
+        <w:ind w:left="360" w:firstLine="1080"/>
+        <w:jc w:val="left"/>
+        <w:rPr>
+          <w:rFonts w:cs="Times New Roman"/>
+          <w:lang w:val="en-US"/>
+        </w:rPr>
+      </w:pPr>
+      <w:r>
+        <w:rPr>
+          <w:rFonts w:cs="Times New Roman"/>
+          <w:lang w:val="en-US"/>
+        </w:rPr>
+        <w:t>Arguments:</w:t>
+      </w:r>
+    </w:p>
+    <w:p>
+      <w:pPr>
+        <w:pStyle w:val="ListParagraph"/>
+        <w:spacing w:line="240" w:lineRule="auto"/>
+        <w:ind w:left="1800"/>
+        <w:jc w:val="left"/>
+        <w:rPr>
+          <w:rFonts w:cs="Times New Roman"/>
+          <w:lang w:val="en-US"/>
+        </w:rPr>
+      </w:pPr>
+      <w:r>
+        <w:rPr>
+          <w:rFonts w:cs="Times New Roman"/>
+          <w:lang w:val="en-US"/>
+        </w:rPr>
+        <w:tab/>
+        <w:t xml:space="preserve">- Argument 1 = </w:t>
+      </w:r>
+      <w:r>
+        <w:rPr>
+          <w:rFonts w:cs="Times New Roman"/>
+          <w:lang w:val="en-US"/>
+        </w:rPr>
+        <w:t>parameters file</w:t>
+      </w:r>
+    </w:p>
+    <w:p>
+      <w:pPr>
+        <w:pStyle w:val="ListParagraph"/>
+        <w:spacing w:line="240" w:lineRule="auto"/>
+        <w:ind w:left="1800"/>
+        <w:jc w:val="left"/>
+        <w:rPr>
+          <w:rFonts w:cs="Times New Roman"/>
+          <w:lang w:val="en-US"/>
+        </w:rPr>
+      </w:pPr>
+    </w:p>
+    <w:p>
+      <w:pPr>
+        <w:spacing w:line="240" w:lineRule="auto"/>
+        <w:jc w:val="left"/>
+        <w:rPr>
+          <w:rFonts w:cs="Times New Roman"/>
+          <w:lang w:val="en-US"/>
+        </w:rPr>
+      </w:pPr>
+      <w:r>
+        <w:rPr>
+          <w:rFonts w:cs="Times New Roman"/>
+          <w:lang w:val="en-US"/>
+        </w:rPr>
+        <w:tab/>
+      </w:r>
+      <w:r>
+        <w:rPr>
+          <w:rFonts w:cs="Times New Roman"/>
+          <w:lang w:val="en-US"/>
+        </w:rPr>
+        <w:tab/>
+        <w:t>Action:</w:t>
       </w:r>
     </w:p>
     <w:p>
       <w:pPr>
         <w:pStyle w:val="ListParagraph"/>
         <w:ind w:left="2127"/>
-        <w:jc w:val="left"/>
-        <w:rPr>
-          <w:lang w:val="en-US"/>
-        </w:rPr>
-      </w:pPr>
-      <w:r>
-        <w:rPr>
-          <w:lang w:val="en-US"/>
-        </w:rPr>
-        <w:tab/>
-      </w:r>
+        <w:rPr>
+          <w:lang w:val="en-US"/>
+        </w:rPr>
+      </w:pPr>
       <w:r>
         <w:rPr>
           <w:lang w:val="en-US"/>
@@ -28888,228 +28891,7 @@
         <w:rPr>
           <w:lang w:val="en-US"/>
         </w:rPr>
-        <w:t>This script will update a second database that contains all the pairs that haven’t been taken into account because not in the spatial baseline.</w:t>
-      </w:r>
-    </w:p>
-    <w:p>
-      <w:pPr>
-        <w:pStyle w:val="ListParagraph"/>
-        <w:ind w:left="2127"/>
-        <w:jc w:val="left"/>
-        <w:rPr>
-          <w:lang w:val="en-US"/>
-        </w:rPr>
-      </w:pPr>
-    </w:p>
-    <w:p>
-      <w:pPr>
-        <w:pStyle w:val="ListParagraph"/>
-        <w:ind w:left="2127"/>
-        <w:jc w:val="left"/>
-        <w:rPr>
-          <w:lang w:val="en-US"/>
-        </w:rPr>
-      </w:pPr>
-    </w:p>
-    <w:p>
-      <w:pPr>
-        <w:pStyle w:val="ListParagraph"/>
-        <w:spacing w:line="240" w:lineRule="auto"/>
-        <w:ind w:left="1080"/>
-        <w:jc w:val="left"/>
-        <w:rPr>
-          <w:rFonts w:cs="Times New Roman"/>
-          <w:lang w:val="en-US"/>
-        </w:rPr>
-      </w:pPr>
-      <w:r>
-        <w:rPr>
-          <w:rFonts w:cs="Times New Roman"/>
-          <w:lang w:val="en-US"/>
-        </w:rPr>
-        <w:tab/>
-        <w:t>Dependencies:</w:t>
-      </w:r>
-    </w:p>
-    <w:p>
-      <w:pPr>
-        <w:spacing w:line="240" w:lineRule="auto"/>
-        <w:ind w:left="2127"/>
-        <w:jc w:val="left"/>
-        <w:rPr>
-          <w:rFonts w:cs="Times New Roman"/>
-          <w:lang w:val="en-US"/>
-        </w:rPr>
-      </w:pPr>
-      <w:r>
-        <w:rPr>
-          <w:rFonts w:cs="Times New Roman"/>
-          <w:lang w:val="en-US"/>
-        </w:rPr>
-        <w:tab/>
-        <w:t xml:space="preserve">- </w:t>
-      </w:r>
-      <w:r>
-        <w:rPr>
-          <w:rFonts w:cs="Times New Roman"/>
-          <w:lang w:val="en-US"/>
-        </w:rPr>
-        <w:t xml:space="preserve">2 </w:t>
-      </w:r>
-      <w:proofErr w:type="spellStart"/>
-      <w:r>
-        <w:rPr>
-          <w:rFonts w:cs="Times New Roman"/>
-          <w:lang w:val="en-US"/>
-        </w:rPr>
-        <w:t>mysql</w:t>
-      </w:r>
-      <w:proofErr w:type="spellEnd"/>
-      <w:r>
-        <w:rPr>
-          <w:rFonts w:cs="Times New Roman"/>
-          <w:lang w:val="en-US"/>
-        </w:rPr>
-        <w:t xml:space="preserve"> database with</w:t>
-      </w:r>
-      <w:r>
-        <w:rPr>
-          <w:rFonts w:cs="Times New Roman"/>
-          <w:lang w:val="en-US"/>
-        </w:rPr>
-        <w:t xml:space="preserve"> appropriate column</w:t>
-      </w:r>
-      <w:r>
-        <w:rPr>
-          <w:rFonts w:cs="Times New Roman"/>
-          <w:lang w:val="en-US"/>
-        </w:rPr>
-        <w:t xml:space="preserve"> format (see </w:t>
-      </w:r>
-      <w:r>
-        <w:rPr>
-          <w:rFonts w:cs="Times New Roman"/>
-          <w:lang w:val="en-US"/>
-        </w:rPr>
-        <w:t>Initiate_WebPages</w:t>
-      </w:r>
-      <w:r>
-        <w:rPr>
-          <w:rFonts w:cs="Times New Roman"/>
-          <w:lang w:val="en-US"/>
-        </w:rPr>
-        <w:t>.sh)</w:t>
-      </w:r>
-    </w:p>
-    <w:p>
-      <w:pPr>
-        <w:spacing w:line="240" w:lineRule="auto"/>
-        <w:ind w:left="360" w:firstLine="1080"/>
-        <w:jc w:val="left"/>
-        <w:rPr>
-          <w:rFonts w:cs="Times New Roman"/>
-          <w:lang w:val="en-US"/>
-        </w:rPr>
-      </w:pPr>
-      <w:r>
-        <w:rPr>
-          <w:rFonts w:cs="Times New Roman"/>
-          <w:lang w:val="en-US"/>
-        </w:rPr>
-        <w:t>Arguments:</w:t>
-      </w:r>
-    </w:p>
-    <w:p>
-      <w:pPr>
-        <w:pStyle w:val="ListParagraph"/>
-        <w:spacing w:line="240" w:lineRule="auto"/>
-        <w:ind w:left="1800"/>
-        <w:jc w:val="left"/>
-        <w:rPr>
-          <w:rFonts w:cs="Times New Roman"/>
-          <w:lang w:val="en-US"/>
-        </w:rPr>
-      </w:pPr>
-      <w:r>
-        <w:rPr>
-          <w:rFonts w:cs="Times New Roman"/>
-          <w:lang w:val="en-US"/>
-        </w:rPr>
-        <w:tab/>
-        <w:t xml:space="preserve">- Argument 1 = </w:t>
-      </w:r>
-      <w:r>
-        <w:rPr>
-          <w:rFonts w:cs="Times New Roman"/>
-          <w:lang w:val="en-US"/>
-        </w:rPr>
-        <w:t>parameters file</w:t>
-      </w:r>
-    </w:p>
-    <w:p>
-      <w:pPr>
-        <w:pStyle w:val="ListParagraph"/>
-        <w:spacing w:line="240" w:lineRule="auto"/>
-        <w:ind w:left="1800"/>
-        <w:jc w:val="left"/>
-        <w:rPr>
-          <w:rFonts w:cs="Times New Roman"/>
-          <w:lang w:val="en-US"/>
-        </w:rPr>
-      </w:pPr>
-    </w:p>
-    <w:p>
-      <w:pPr>
-        <w:spacing w:line="240" w:lineRule="auto"/>
-        <w:jc w:val="left"/>
-        <w:rPr>
-          <w:rFonts w:cs="Times New Roman"/>
-          <w:lang w:val="en-US"/>
-        </w:rPr>
-      </w:pPr>
-      <w:r>
-        <w:rPr>
-          <w:rFonts w:cs="Times New Roman"/>
-          <w:lang w:val="en-US"/>
-        </w:rPr>
-        <w:tab/>
-      </w:r>
-      <w:r>
-        <w:rPr>
-          <w:rFonts w:cs="Times New Roman"/>
-          <w:lang w:val="en-US"/>
-        </w:rPr>
-        <w:tab/>
-        <w:t>Action:</w:t>
-      </w:r>
-    </w:p>
-    <w:p>
-      <w:pPr>
-        <w:pStyle w:val="ListParagraph"/>
-        <w:ind w:left="2127"/>
-        <w:rPr>
-          <w:lang w:val="en-US"/>
-        </w:rPr>
-      </w:pPr>
-      <w:r>
-        <w:rPr>
-          <w:lang w:val="en-US"/>
-        </w:rPr>
-        <w:t xml:space="preserve">- </w:t>
-      </w:r>
-      <w:proofErr w:type="gramStart"/>
-      <w:r>
-        <w:rPr>
-          <w:lang w:val="en-US"/>
-        </w:rPr>
-        <w:t>Variables</w:t>
-      </w:r>
-      <w:proofErr w:type="gramEnd"/>
-      <w:r>
-        <w:rPr>
-          <w:lang w:val="en-US"/>
-        </w:rPr>
-        <w:t xml:space="preserve"> declaration</w:t>
+        <w:t>Variables declaration</w:t>
       </w:r>
     </w:p>
     <w:p>
@@ -29353,13 +29135,7 @@
         <w:rPr>
           <w:lang w:val="en-US"/>
         </w:rPr>
-        <w:t>Update_RGB</w:t>
-      </w:r>
-      <w:r>
-        <w:rPr>
-          <w:lang w:val="en-US"/>
-        </w:rPr>
-        <w:t>.sh</w:t>
+        <w:t>Update_RGB.sh</w:t>
       </w:r>
       <w:bookmarkEnd w:id="44"/>
     </w:p>
@@ -33579,21 +33355,7 @@
         <w:rPr>
           <w:lang w:val="en-US"/>
         </w:rPr>
-        <w:t xml:space="preserve">- </w:t>
-      </w:r>
-      <w:proofErr w:type="gramStart"/>
-      <w:r>
-        <w:rPr>
-          <w:lang w:val="en-US"/>
-        </w:rPr>
-        <w:t>Variables</w:t>
-      </w:r>
-      <w:proofErr w:type="gramEnd"/>
-      <w:r>
-        <w:rPr>
-          <w:lang w:val="en-US"/>
-        </w:rPr>
-        <w:t xml:space="preserve"> declaration</w:t>
+        <w:t>- Variables declaration</w:t>
       </w:r>
     </w:p>
     <w:p>
@@ -34505,23 +34267,7 @@
           <w:rFonts w:cs="Times New Roman"/>
           <w:lang w:val="en-US"/>
         </w:rPr>
-        <w:t xml:space="preserve">illustrate on a map any interferogram available from </w:t>
-      </w:r>
-      <w:proofErr w:type="spellStart"/>
-      <w:r>
-        <w:rPr>
-          <w:rFonts w:cs="Times New Roman"/>
-          <w:lang w:val="en-US"/>
-        </w:rPr>
-        <w:t>InSAR</w:t>
-      </w:r>
-      <w:proofErr w:type="spellEnd"/>
-      <w:r>
-        <w:rPr>
-          <w:rFonts w:cs="Times New Roman"/>
-          <w:lang w:val="en-US"/>
-        </w:rPr>
-        <w:t xml:space="preserve"> server.</w:t>
+        <w:t>illustrate on a map any interferogram available from InSAR server.</w:t>
       </w:r>
     </w:p>
     <w:p>
@@ -35704,21 +35450,7 @@
           <w:lang w:val="en-US"/>
         </w:rPr>
         <w:tab/>
-        <w:t xml:space="preserve">- login = </w:t>
-      </w:r>
-      <w:proofErr w:type="spellStart"/>
-      <w:r>
-        <w:rPr>
-          <w:lang w:val="en-US"/>
-        </w:rPr>
-        <w:t>InSAR</w:t>
-      </w:r>
-      <w:proofErr w:type="spellEnd"/>
-      <w:r>
-        <w:rPr>
-          <w:lang w:val="en-US"/>
-        </w:rPr>
-        <w:t>/</w:t>
+        <w:t>- login = InSAR/</w:t>
       </w:r>
       <w:proofErr w:type="spellStart"/>
       <w:r>
@@ -36970,19 +36702,11 @@
         </w:rPr>
         <w:t xml:space="preserve">- </w:t>
       </w:r>
-      <w:proofErr w:type="gramStart"/>
-      <w:r>
-        <w:rPr>
-          <w:lang w:val="en-US"/>
-        </w:rPr>
-        <w:t>Variables</w:t>
-      </w:r>
-      <w:proofErr w:type="gramEnd"/>
-      <w:r>
-        <w:rPr>
-          <w:lang w:val="en-US"/>
-        </w:rPr>
-        <w:t xml:space="preserve"> declaration</w:t>
+      <w:r>
+        <w:rPr>
+          <w:lang w:val="en-US"/>
+        </w:rPr>
+        <w:t>Variables declaration</w:t>
       </w:r>
     </w:p>
     <w:p>
@@ -37370,21 +37094,7 @@
         <w:rPr>
           <w:lang w:val="en-US"/>
         </w:rPr>
-        <w:t xml:space="preserve">- </w:t>
-      </w:r>
-      <w:proofErr w:type="gramStart"/>
-      <w:r>
-        <w:rPr>
-          <w:lang w:val="en-US"/>
-        </w:rPr>
-        <w:t>Variables</w:t>
-      </w:r>
-      <w:proofErr w:type="gramEnd"/>
-      <w:r>
-        <w:rPr>
-          <w:lang w:val="en-US"/>
-        </w:rPr>
-        <w:t xml:space="preserve"> declaration</w:t>
+        <w:t>- Variables declaration</w:t>
       </w:r>
       <w:r>
         <w:rPr>
@@ -37952,23 +37662,7 @@
           <w:lang w:val="en-US"/>
         </w:rPr>
         <w:tab/>
-        <w:t xml:space="preserve">- Argument 5 = </w:t>
-      </w:r>
-      <w:proofErr w:type="gramStart"/>
-      <w:r>
-        <w:rPr>
-          <w:rFonts w:cs="Times New Roman"/>
-          <w:lang w:val="en-US"/>
-        </w:rPr>
-        <w:t>Parameters</w:t>
-      </w:r>
-      <w:proofErr w:type="gramEnd"/>
-      <w:r>
-        <w:rPr>
-          <w:rFonts w:cs="Times New Roman"/>
-          <w:lang w:val="en-US"/>
-        </w:rPr>
-        <w:t xml:space="preserve"> file</w:t>
+        <w:t>- Argument 5 = Parameters file</w:t>
       </w:r>
     </w:p>
     <w:p>
@@ -38014,23 +37708,7 @@
           <w:lang w:val="en-US"/>
         </w:rPr>
         <w:tab/>
-        <w:t xml:space="preserve">- </w:t>
-      </w:r>
-      <w:proofErr w:type="gramStart"/>
-      <w:r>
-        <w:rPr>
-          <w:rFonts w:cs="Times New Roman"/>
-          <w:lang w:val="en-US"/>
-        </w:rPr>
-        <w:t>Variables</w:t>
-      </w:r>
-      <w:proofErr w:type="gramEnd"/>
-      <w:r>
-        <w:rPr>
-          <w:rFonts w:cs="Times New Roman"/>
-          <w:lang w:val="en-US"/>
-        </w:rPr>
-        <w:t xml:space="preserve"> declaration</w:t>
+        <w:t>- Variables declaration</w:t>
       </w:r>
     </w:p>
     <w:p>
@@ -39569,23 +39247,7 @@
           <w:rFonts w:cs="Times New Roman"/>
           <w:lang w:val="en-US"/>
         </w:rPr>
-        <w:t xml:space="preserve">Check if server </w:t>
-      </w:r>
-      <w:proofErr w:type="spellStart"/>
-      <w:r>
-        <w:rPr>
-          <w:rFonts w:cs="Times New Roman"/>
-          <w:lang w:val="en-US"/>
-        </w:rPr>
-        <w:t>InSAR</w:t>
-      </w:r>
-      <w:proofErr w:type="spellEnd"/>
-      <w:r>
-        <w:rPr>
-          <w:rFonts w:cs="Times New Roman"/>
-          <w:lang w:val="en-US"/>
-        </w:rPr>
-        <w:t xml:space="preserve"> is available</w:t>
+        <w:t>Check if server InSAR is available</w:t>
       </w:r>
     </w:p>
     <w:p>
@@ -39828,8 +39490,17 @@
           <w:rFonts w:cs="Times New Roman"/>
           <w:lang w:val="en-US"/>
         </w:rPr>
-        <w:t xml:space="preserve"> or multimode).php</w:t>
-      </w:r>
+        <w:t xml:space="preserve"> or multimode).</w:t>
+      </w:r>
+      <w:proofErr w:type="spellStart"/>
+      <w:r>
+        <w:rPr>
+          <w:rFonts w:cs="Times New Roman"/>
+          <w:lang w:val="en-US"/>
+        </w:rPr>
+        <w:t>php</w:t>
+      </w:r>
+      <w:proofErr w:type="spellEnd"/>
       <w:r>
         <w:rPr>
           <w:rFonts w:cs="Times New Roman"/>
@@ -40284,7 +39955,7 @@
       </w:pPr>
       <w:r>
         <w:rPr>
-          <w:lang w:val="en-US"/>
+          <w:lang w:val="fr-FR"/>
         </w:rPr>
         <w:tab/>
       </w:r>
@@ -41009,23 +40680,7 @@
           <w:rFonts w:cs="Times New Roman"/>
           <w:lang w:val="fr-FR"/>
         </w:rPr>
-        <w:t xml:space="preserve"> files in </w:t>
-      </w:r>
-      <w:proofErr w:type="spellStart"/>
-      <w:r>
-        <w:rPr>
-          <w:rFonts w:cs="Times New Roman"/>
-          <w:lang w:val="fr-FR"/>
-        </w:rPr>
-        <w:t>InSAR</w:t>
-      </w:r>
-      <w:proofErr w:type="spellEnd"/>
-      <w:r>
-        <w:rPr>
-          <w:rFonts w:cs="Times New Roman"/>
-          <w:lang w:val="fr-FR"/>
-        </w:rPr>
-        <w:t xml:space="preserve"> server</w:t>
+        <w:t xml:space="preserve"> files in InSAR server</w:t>
       </w:r>
     </w:p>
     <w:p>
@@ -42230,23 +41885,7 @@
           <w:rFonts w:cs="Times New Roman"/>
           <w:lang w:val="en-US"/>
         </w:rPr>
-        <w:t xml:space="preserve">) and the relative coherence image calculated by </w:t>
-      </w:r>
-      <w:proofErr w:type="spellStart"/>
-      <w:r>
-        <w:rPr>
-          <w:rFonts w:cs="Times New Roman"/>
-          <w:lang w:val="en-US"/>
-        </w:rPr>
-        <w:t>MasTer</w:t>
-      </w:r>
-      <w:proofErr w:type="spellEnd"/>
-      <w:r>
-        <w:rPr>
-          <w:rFonts w:cs="Times New Roman"/>
-          <w:lang w:val="en-US"/>
-        </w:rPr>
-        <w:t>.</w:t>
+        <w:t>) and the relative coherence image calculated by MasTer.</w:t>
       </w:r>
       <w:r>
         <w:rPr>
@@ -44256,21 +43895,7 @@
           <w:lang w:val="en-US"/>
         </w:rPr>
         <w:tab/>
-        <w:t xml:space="preserve">- login = </w:t>
-      </w:r>
-      <w:proofErr w:type="spellStart"/>
-      <w:r>
-        <w:rPr>
-          <w:lang w:val="en-US"/>
-        </w:rPr>
-        <w:t>InSAR</w:t>
-      </w:r>
-      <w:proofErr w:type="spellEnd"/>
-      <w:r>
-        <w:rPr>
-          <w:lang w:val="en-US"/>
-        </w:rPr>
-        <w:t>/</w:t>
+        <w:t>- login = InSAR/</w:t>
       </w:r>
       <w:proofErr w:type="spellStart"/>
       <w:r>
@@ -45399,21 +45024,7 @@
           <w:lang w:val="en-US"/>
         </w:rPr>
         <w:lastRenderedPageBreak/>
-        <w:t xml:space="preserve">- </w:t>
-      </w:r>
-      <w:proofErr w:type="gramStart"/>
-      <w:r>
-        <w:rPr>
-          <w:lang w:val="en-US"/>
-        </w:rPr>
-        <w:t>Variables</w:t>
-      </w:r>
-      <w:proofErr w:type="gramEnd"/>
-      <w:r>
-        <w:rPr>
-          <w:lang w:val="en-US"/>
-        </w:rPr>
-        <w:t xml:space="preserve"> declaration</w:t>
+        <w:t>- Variables declaration</w:t>
       </w:r>
     </w:p>
     <w:p>
@@ -46168,13 +45779,7 @@
           <w:lang w:val="en-US"/>
         </w:rPr>
         <w:tab/>
-        <w:t xml:space="preserve">- </w:t>
-      </w:r>
-      <w:r>
-        <w:rPr>
-          <w:lang w:val="en-US"/>
-        </w:rPr>
-        <w:t>Display previous min/max value under histograms.</w:t>
+        <w:t>- Display previous min/max value under histograms.</w:t>
       </w:r>
     </w:p>
     <w:p>
@@ -46189,13 +45794,7 @@
         <w:rPr>
           <w:lang w:val="en-US"/>
         </w:rPr>
-        <w:t xml:space="preserve">- </w:t>
-      </w:r>
-      <w:r>
-        <w:rPr>
-          <w:lang w:val="en-US"/>
-        </w:rPr>
-        <w:t xml:space="preserve">Record new value </w:t>
+        <w:t xml:space="preserve">- Record new value </w:t>
       </w:r>
       <w:r>
         <w:rPr>
@@ -46226,13 +45825,7 @@
         <w:rPr>
           <w:lang w:val="en-US"/>
         </w:rPr>
-        <w:t>Histogram.p</w:t>
-      </w:r>
-      <w:r>
-        <w:rPr>
-          <w:lang w:val="en-US"/>
-        </w:rPr>
-        <w:t>y</w:t>
+        <w:t>Histogram.py</w:t>
       </w:r>
       <w:bookmarkEnd w:id="78"/>
     </w:p>
@@ -46477,19 +46070,7 @@
         <w:rPr>
           <w:lang w:val="en-US"/>
         </w:rPr>
-        <w:t>RGB_map</w:t>
-      </w:r>
-      <w:r>
-        <w:rPr>
-          <w:lang w:val="en-US"/>
-        </w:rPr>
-        <w:t>3</w:t>
-      </w:r>
-      <w:r>
-        <w:rPr>
-          <w:lang w:val="en-US"/>
-        </w:rPr>
-        <w:t>.sh</w:t>
+        <w:t>RGB_map3.sh</w:t>
       </w:r>
       <w:bookmarkEnd w:id="79"/>
     </w:p>
@@ -46812,21 +46393,7 @@
         <w:rPr>
           <w:lang w:val="en-US"/>
         </w:rPr>
-        <w:t xml:space="preserve">- </w:t>
-      </w:r>
-      <w:proofErr w:type="gramStart"/>
-      <w:r>
-        <w:rPr>
-          <w:lang w:val="en-US"/>
-        </w:rPr>
-        <w:t>Variables</w:t>
-      </w:r>
-      <w:proofErr w:type="gramEnd"/>
-      <w:r>
-        <w:rPr>
-          <w:lang w:val="en-US"/>
-        </w:rPr>
-        <w:t xml:space="preserve"> declaration</w:t>
+        <w:t>- Variables declaration</w:t>
       </w:r>
     </w:p>
     <w:p>
@@ -46922,19 +46489,7 @@
         <w:rPr>
           <w:lang w:val="en-US"/>
         </w:rPr>
-        <w:t>RGB_map</w:t>
-      </w:r>
-      <w:r>
-        <w:rPr>
-          <w:lang w:val="en-US"/>
-        </w:rPr>
-        <w:t>4</w:t>
-      </w:r>
-      <w:r>
-        <w:rPr>
-          <w:lang w:val="en-US"/>
-        </w:rPr>
-        <w:t>.sh</w:t>
+        <w:t>RGB_map4.sh</w:t>
       </w:r>
       <w:bookmarkEnd w:id="80"/>
     </w:p>
@@ -47767,13 +47322,7 @@
         <w:rPr>
           <w:lang w:val="en-US"/>
         </w:rPr>
-        <w:t>make_coord_from_hdr</w:t>
-      </w:r>
-      <w:r>
-        <w:rPr>
-          <w:lang w:val="en-US"/>
-        </w:rPr>
-        <w:t>.py</w:t>
+        <w:t>make_coord_from_hdr.py</w:t>
       </w:r>
       <w:bookmarkEnd w:id="82"/>
     </w:p>
@@ -49167,19 +48716,11 @@
           <w:lang w:val="en-US"/>
         </w:rPr>
       </w:pPr>
-      <w:proofErr w:type="gramStart"/>
-      <w:r>
-        <w:rPr>
-          <w:lang w:val="en-US"/>
-        </w:rPr>
-        <w:t>Parameters</w:t>
-      </w:r>
-      <w:proofErr w:type="gramEnd"/>
-      <w:r>
-        <w:rPr>
-          <w:lang w:val="en-US"/>
-        </w:rPr>
-        <w:t xml:space="preserve"> file completed</w:t>
+      <w:r>
+        <w:rPr>
+          <w:lang w:val="en-US"/>
+        </w:rPr>
+        <w:t>Parameters file completed</w:t>
       </w:r>
     </w:p>
     <w:p>
@@ -49234,23 +48775,7 @@
           <w:lang w:val="en-US"/>
         </w:rPr>
         <w:tab/>
-        <w:t xml:space="preserve">- </w:t>
-      </w:r>
-      <w:proofErr w:type="gramStart"/>
-      <w:r>
-        <w:rPr>
-          <w:rFonts w:cs="Times New Roman"/>
-          <w:lang w:val="en-US"/>
-        </w:rPr>
-        <w:t>Parameters</w:t>
-      </w:r>
-      <w:proofErr w:type="gramEnd"/>
-      <w:r>
-        <w:rPr>
-          <w:rFonts w:cs="Times New Roman"/>
-          <w:lang w:val="en-US"/>
-        </w:rPr>
-        <w:t xml:space="preserve"> file</w:t>
+        <w:t>- Parameters file</w:t>
       </w:r>
     </w:p>
     <w:p>
@@ -50296,35 +49821,7 @@
           <w:lang w:val="en-US"/>
         </w:rPr>
         <w:tab/>
-        <w:t xml:space="preserve">This file contains the log of the </w:t>
-      </w:r>
-      <w:r>
-        <w:rPr>
-          <w:rFonts w:cs="Times New Roman"/>
-          <w:lang w:val="en-US"/>
-        </w:rPr>
-        <w:t xml:space="preserve">respective </w:t>
-      </w:r>
-      <w:r>
-        <w:rPr>
-          <w:rFonts w:cs="Times New Roman"/>
-          <w:lang w:val="en-US"/>
-        </w:rPr>
-        <w:t>script</w:t>
-      </w:r>
-      <w:r>
-        <w:rPr>
-          <w:rFonts w:cs="Times New Roman"/>
-          <w:lang w:val="en-US"/>
-        </w:rPr>
-        <w:t>s</w:t>
-      </w:r>
-      <w:r>
-        <w:rPr>
-          <w:rFonts w:cs="Times New Roman"/>
-          <w:lang w:val="en-US"/>
-        </w:rPr>
-        <w:t xml:space="preserve"> “</w:t>
+        <w:t>This file contains the log of the respective scripts “</w:t>
       </w:r>
       <w:proofErr w:type="spellStart"/>
       <w:r>
@@ -50332,14 +49829,7 @@
           <w:rFonts w:cs="Times New Roman"/>
           <w:lang w:val="en-US"/>
         </w:rPr>
-        <w:t>RGB</w:t>
-      </w:r>
-      <w:r>
-        <w:rPr>
-          <w:rFonts w:cs="Times New Roman"/>
-          <w:lang w:val="en-US"/>
-        </w:rPr>
-        <w:t>_</w:t>
+        <w:t>RGB_</w:t>
       </w:r>
       <w:proofErr w:type="gramStart"/>
       <w:r>
@@ -50347,14 +49837,7 @@
           <w:rFonts w:cs="Times New Roman"/>
           <w:lang w:val="en-US"/>
         </w:rPr>
-        <w:t>m</w:t>
-      </w:r>
-      <w:r>
-        <w:rPr>
-          <w:rFonts w:cs="Times New Roman"/>
-          <w:lang w:val="en-US"/>
-        </w:rPr>
-        <w:t>ap</w:t>
+        <w:t>map</w:t>
       </w:r>
       <w:proofErr w:type="spellEnd"/>
       <w:r>
@@ -50370,14 +49853,7 @@
           <w:rFonts w:cs="Times New Roman"/>
           <w:lang w:val="en-US"/>
         </w:rPr>
-        <w:t>1-4]</w:t>
-      </w:r>
-      <w:r>
-        <w:rPr>
-          <w:rFonts w:cs="Times New Roman"/>
-          <w:lang w:val="en-US"/>
-        </w:rPr>
-        <w:t>.</w:t>
+        <w:t>1-4].</w:t>
       </w:r>
       <w:proofErr w:type="spellStart"/>
       <w:r>
@@ -50407,21 +49883,7 @@
           <w:rFonts w:cs="Times New Roman"/>
           <w:lang w:val="en-US"/>
         </w:rPr>
-        <w:t>execution of</w:t>
-      </w:r>
-      <w:r>
-        <w:rPr>
-          <w:rFonts w:cs="Times New Roman"/>
-          <w:lang w:val="en-US"/>
-        </w:rPr>
-        <w:t xml:space="preserve"> RGB</w:t>
-      </w:r>
-      <w:r>
-        <w:rPr>
-          <w:rFonts w:cs="Times New Roman"/>
-          <w:lang w:val="en-US"/>
-        </w:rPr>
-        <w:t xml:space="preserve"> </w:t>
+        <w:t xml:space="preserve">execution of RGB </w:t>
       </w:r>
       <w:r>
         <w:rPr>
@@ -50984,6 +50446,7 @@
       </w:pPr>
       <w:r>
         <w:rPr>
+          <w:noProof/>
           <w:lang w:val="en-US"/>
         </w:rPr>
         <w:drawing>
@@ -51255,16 +50718,8 @@
         <w:rPr>
           <w:lang w:val="en-US"/>
         </w:rPr>
-        <w:t xml:space="preserve">Format = </w:t>
-      </w:r>
-      <w:proofErr w:type="spellStart"/>
-      <w:r>
-        <w:rPr>
-          <w:lang w:val="en-US"/>
-        </w:rPr>
-        <w:t>Geotiff</w:t>
-      </w:r>
-      <w:proofErr w:type="spellEnd"/>
+        <w:t>Output mode = Raw data</w:t>
+      </w:r>
     </w:p>
     <w:p>
       <w:pPr>
@@ -51281,8 +50736,16 @@
         <w:rPr>
           <w:lang w:val="en-US"/>
         </w:rPr>
-        <w:t>Output mode = Raw data</w:t>
-      </w:r>
+        <w:t xml:space="preserve">Format = </w:t>
+      </w:r>
+      <w:proofErr w:type="spellStart"/>
+      <w:r>
+        <w:rPr>
+          <w:lang w:val="en-US"/>
+        </w:rPr>
+        <w:t>Geotiff</w:t>
+      </w:r>
+      <w:proofErr w:type="spellEnd"/>
     </w:p>
     <w:p>
       <w:pPr>
@@ -51301,6 +50764,12 @@
         </w:rPr>
         <w:t>Disable ‘Create VRT’</w:t>
       </w:r>
+      <w:r>
+        <w:rPr>
+          <w:lang w:val="en-US"/>
+        </w:rPr>
+        <w:t xml:space="preserve"> (untick the box to the right of “Format” box)</w:t>
+      </w:r>
     </w:p>
     <w:p>
       <w:pPr>
@@ -51317,33 +50786,21 @@
         <w:rPr>
           <w:lang w:val="en-US"/>
         </w:rPr>
-        <w:t>In extend, click on “Calculate from layer” an</w:t>
-      </w:r>
-      <w:r>
-        <w:rPr>
-          <w:lang w:val="en-US"/>
-        </w:rPr>
-        <w:t>d</w:t>
-      </w:r>
-      <w:r>
-        <w:rPr>
-          <w:lang w:val="en-US"/>
-        </w:rPr>
-        <w:t xml:space="preserve"> select layer2 (</w:t>
+        <w:t xml:space="preserve">Change the CRS manually as the one of layer2 (You can find it in </w:t>
       </w:r>
       <w:proofErr w:type="spellStart"/>
       <w:r>
         <w:rPr>
           <w:lang w:val="en-US"/>
         </w:rPr>
-        <w:t>envi</w:t>
+        <w:t>hdr</w:t>
       </w:r>
       <w:proofErr w:type="spellEnd"/>
       <w:r>
         <w:rPr>
           <w:lang w:val="en-US"/>
         </w:rPr>
-        <w:t xml:space="preserve"> file):</w:t>
+        <w:t xml:space="preserve"> file of layer2)</w:t>
       </w:r>
     </w:p>
     <w:p>
@@ -51361,8 +50818,60 @@
         <w:rPr>
           <w:lang w:val="en-US"/>
         </w:rPr>
-        <w:tab/>
-        <w:t xml:space="preserve">- This will </w:t>
+        <w:t>In extend, click on “</w:t>
+      </w:r>
+      <w:r>
+        <w:rPr>
+          <w:lang w:val="en-US"/>
+        </w:rPr>
+        <w:t>L</w:t>
+      </w:r>
+      <w:r>
+        <w:rPr>
+          <w:lang w:val="en-US"/>
+        </w:rPr>
+        <w:t>ayer” an</w:t>
+      </w:r>
+      <w:r>
+        <w:rPr>
+          <w:lang w:val="en-US"/>
+        </w:rPr>
+        <w:t>d</w:t>
+      </w:r>
+      <w:r>
+        <w:rPr>
+          <w:lang w:val="en-US"/>
+        </w:rPr>
+        <w:t xml:space="preserve"> select layer2 (</w:t>
+      </w:r>
+      <w:proofErr w:type="spellStart"/>
+      <w:r>
+        <w:rPr>
+          <w:lang w:val="en-US"/>
+        </w:rPr>
+        <w:t>envi</w:t>
+      </w:r>
+      <w:proofErr w:type="spellEnd"/>
+      <w:r>
+        <w:rPr>
+          <w:lang w:val="en-US"/>
+        </w:rPr>
+        <w:t xml:space="preserve"> file):</w:t>
+      </w:r>
+    </w:p>
+    <w:p>
+      <w:pPr>
+        <w:pStyle w:val="ListParagraph"/>
+        <w:ind w:left="1440"/>
+        <w:rPr>
+          <w:lang w:val="en-US"/>
+        </w:rPr>
+      </w:pPr>
+      <w:r>
+        <w:rPr>
+          <w:lang w:val="en-US"/>
+        </w:rPr>
+        <w:t xml:space="preserve">This will </w:t>
       </w:r>
       <w:r>
         <w:rPr>
@@ -51386,8 +50895,25 @@
         <w:rPr>
           <w:lang w:val="en-US"/>
         </w:rPr>
-        <w:tab/>
-        <w:t xml:space="preserve">- Change the CRS manually as the one of layer2 (You can find it in </w:t>
+        <w:t xml:space="preserve">By default, the resolution </w:t>
+      </w:r>
+      <w:r>
+        <w:rPr>
+          <w:lang w:val="en-US"/>
+        </w:rPr>
+        <w:t>of layer1 will be much higher than layer2. To have the same resolution, you can change the resolution</w:t>
+      </w:r>
+      <w:r>
+        <w:rPr>
+          <w:lang w:val="en-US"/>
+        </w:rPr>
+        <w:t xml:space="preserve"> factor</w:t>
+      </w:r>
+      <w:r>
+        <w:rPr>
+          <w:lang w:val="en-US"/>
+        </w:rPr>
+        <w:t xml:space="preserve"> itself or the layer size regarding the information found in </w:t>
       </w:r>
       <w:proofErr w:type="spellStart"/>
       <w:r>
@@ -51401,44 +50927,34 @@
         <w:rPr>
           <w:lang w:val="en-US"/>
         </w:rPr>
-        <w:t xml:space="preserve"> file of layer2)</w:t>
-      </w:r>
-    </w:p>
-    <w:p>
-      <w:pPr>
-        <w:pStyle w:val="ListParagraph"/>
-        <w:numPr>
-          <w:ilvl w:val="0"/>
-          <w:numId w:val="3"/>
-        </w:numPr>
-        <w:rPr>
-          <w:lang w:val="en-US"/>
-        </w:rPr>
-      </w:pPr>
-      <w:r>
-        <w:rPr>
-          <w:lang w:val="en-US"/>
-        </w:rPr>
-        <w:tab/>
-        <w:t xml:space="preserve">- By default, the resolution </w:t>
-      </w:r>
-      <w:r>
-        <w:rPr>
-          <w:lang w:val="en-US"/>
-        </w:rPr>
-        <w:t>of layer1 will be much higher than layer2. To have the same resolution, you can change the resolution</w:t>
-      </w:r>
-      <w:r>
-        <w:rPr>
-          <w:lang w:val="en-US"/>
-        </w:rPr>
-        <w:t xml:space="preserve"> factor</w:t>
-      </w:r>
-      <w:r>
-        <w:rPr>
-          <w:lang w:val="en-US"/>
-        </w:rPr>
-        <w:t xml:space="preserve"> itself or the layer size regarding the information found in </w:t>
+        <w:t xml:space="preserve"> file of layer2.</w:t>
+      </w:r>
+    </w:p>
+    <w:p>
+      <w:pPr>
+        <w:pStyle w:val="ListParagraph"/>
+        <w:ind w:left="1440"/>
+        <w:rPr>
+          <w:lang w:val="en-US"/>
+        </w:rPr>
+      </w:pPr>
+      <w:r>
+        <w:rPr>
+          <w:lang w:val="en-US"/>
+        </w:rPr>
+        <w:t xml:space="preserve">For example: </w:t>
+      </w:r>
+      <w:r>
+        <w:rPr>
+          <w:lang w:val="en-US"/>
+        </w:rPr>
+        <w:t>if we are working with this</w:t>
+      </w:r>
+      <w:r>
+        <w:rPr>
+          <w:lang w:val="en-US"/>
+        </w:rPr>
+        <w:t xml:space="preserve"> </w:t>
       </w:r>
       <w:proofErr w:type="spellStart"/>
       <w:r>
@@ -51452,61 +50968,19 @@
         <w:rPr>
           <w:lang w:val="en-US"/>
         </w:rPr>
-        <w:t xml:space="preserve"> file of layer2.</w:t>
-      </w:r>
-    </w:p>
-    <w:p>
-      <w:pPr>
-        <w:pStyle w:val="ListParagraph"/>
-        <w:numPr>
-          <w:ilvl w:val="0"/>
-          <w:numId w:val="3"/>
-        </w:numPr>
-        <w:rPr>
-          <w:lang w:val="en-US"/>
-        </w:rPr>
-      </w:pPr>
-      <w:r>
-        <w:rPr>
-          <w:lang w:val="en-US"/>
-        </w:rPr>
-        <w:t xml:space="preserve">For example: </w:t>
-      </w:r>
-      <w:r>
-        <w:rPr>
-          <w:lang w:val="en-US"/>
-        </w:rPr>
-        <w:t>if we are working with this</w:t>
-      </w:r>
-      <w:r>
-        <w:rPr>
-          <w:lang w:val="en-US"/>
-        </w:rPr>
-        <w:t xml:space="preserve"> </w:t>
-      </w:r>
-      <w:proofErr w:type="spellStart"/>
-      <w:r>
-        <w:rPr>
-          <w:lang w:val="en-US"/>
-        </w:rPr>
-        <w:t>hdr</w:t>
-      </w:r>
-      <w:proofErr w:type="spellEnd"/>
-      <w:r>
-        <w:rPr>
-          <w:lang w:val="en-US"/>
-        </w:rPr>
         <w:t xml:space="preserve"> file:</w:t>
       </w:r>
     </w:p>
     <w:p>
       <w:pPr>
         <w:pStyle w:val="NoSpacing"/>
-        <w:ind w:left="993"/>
+        <w:ind w:left="1440"/>
         <w:rPr>
           <w:i/>
           <w:iCs/>
           <w:color w:val="808080" w:themeColor="background1" w:themeShade="80"/>
+          <w:sz w:val="15"/>
+          <w:szCs w:val="15"/>
         </w:rPr>
       </w:pPr>
       <w:r>
@@ -51514,6 +50988,8 @@
           <w:i/>
           <w:iCs/>
           <w:color w:val="808080" w:themeColor="background1" w:themeShade="80"/>
+          <w:sz w:val="15"/>
+          <w:szCs w:val="15"/>
         </w:rPr>
         <w:t>Samples = 5361</w:t>
       </w:r>
@@ -51521,11 +50997,13 @@
     <w:p>
       <w:pPr>
         <w:pStyle w:val="NoSpacing"/>
-        <w:ind w:left="993"/>
+        <w:ind w:left="1440"/>
         <w:rPr>
           <w:i/>
           <w:iCs/>
           <w:color w:val="808080" w:themeColor="background1" w:themeShade="80"/>
+          <w:sz w:val="15"/>
+          <w:szCs w:val="15"/>
         </w:rPr>
       </w:pPr>
       <w:r>
@@ -51533,6 +51011,8 @@
           <w:i/>
           <w:iCs/>
           <w:color w:val="808080" w:themeColor="background1" w:themeShade="80"/>
+          <w:sz w:val="15"/>
+          <w:szCs w:val="15"/>
         </w:rPr>
         <w:t>Lines = 4801</w:t>
       </w:r>
@@ -51540,7 +51020,7 @@
     <w:p>
       <w:pPr>
         <w:pStyle w:val="NoSpacing"/>
-        <w:ind w:left="993"/>
+        <w:ind w:left="1440"/>
         <w:rPr>
           <w:i/>
           <w:iCs/>
@@ -51552,6 +51032,8 @@
           <w:i/>
           <w:iCs/>
           <w:color w:val="808080" w:themeColor="background1" w:themeShade="80"/>
+          <w:sz w:val="15"/>
+          <w:szCs w:val="15"/>
         </w:rPr>
         <w:t xml:space="preserve">Map info = {UTM, 1.0, 1.0, 245000.000000, 6080050.000000, </w:t>
       </w:r>
@@ -51560,6 +51042,8 @@
           <w:i/>
           <w:iCs/>
           <w:color w:val="808080" w:themeColor="background1" w:themeShade="80"/>
+          <w:sz w:val="15"/>
+          <w:szCs w:val="15"/>
           <w:u w:val="single"/>
         </w:rPr>
         <w:t>50.000000</w:t>
@@ -51569,6 +51053,8 @@
           <w:i/>
           <w:iCs/>
           <w:color w:val="808080" w:themeColor="background1" w:themeShade="80"/>
+          <w:sz w:val="15"/>
+          <w:szCs w:val="15"/>
           <w:u w:val="single"/>
           <w:lang w:val="en-US"/>
         </w:rPr>
@@ -51579,6 +51065,8 @@
           <w:i/>
           <w:iCs/>
           <w:color w:val="808080" w:themeColor="background1" w:themeShade="80"/>
+          <w:sz w:val="15"/>
+          <w:szCs w:val="15"/>
         </w:rPr>
         <w:t>, 50.000000, 19, South, WGS84, units=Meters}</w:t>
       </w:r>
@@ -51592,7 +51080,7 @@
     <w:p>
       <w:pPr>
         <w:pStyle w:val="NoSpacing"/>
-        <w:ind w:left="993"/>
+        <w:ind w:left="1440"/>
         <w:rPr>
           <w:lang w:val="en-US"/>
         </w:rPr>
@@ -51666,6 +51154,18 @@
           <w:lang w:val="en-US"/>
         </w:rPr>
         <w:t xml:space="preserve"> file from amplitude, deformation, …)</w:t>
+      </w:r>
+      <w:r>
+        <w:rPr>
+          <w:lang w:val="en-US"/>
+        </w:rPr>
+        <w:t xml:space="preserve">. To do so, change the value in “Horizontal” and “Vertical” boxes with 50. See the changes in </w:t>
+      </w:r>
+      <w:r>
+        <w:rPr>
+          <w:lang w:val="en-US"/>
+        </w:rPr>
+        <w:t>boxes “Columns” and “Rows”.</w:t>
       </w:r>
     </w:p>
     <w:p>
@@ -51680,15 +51180,16 @@
     <w:p>
       <w:pPr>
         <w:pStyle w:val="NoSpacing"/>
-        <w:ind w:left="993"/>
-        <w:rPr>
-          <w:lang w:val="en-US"/>
-        </w:rPr>
-      </w:pPr>
-      <w:r>
-        <w:rPr>
-          <w:lang w:val="en-US"/>
-        </w:rPr>
+        <w:ind w:left="1440"/>
+        <w:rPr>
+          <w:lang w:val="en-US"/>
+        </w:rPr>
+      </w:pPr>
+      <w:r>
+        <w:rPr>
+          <w:lang w:val="en-US"/>
+        </w:rPr>
+        <w:lastRenderedPageBreak/>
         <w:t xml:space="preserve">If we want a higher resolution (especially </w:t>
       </w:r>
       <w:r>
@@ -51825,7 +51326,13 @@
         <w:rPr>
           <w:lang w:val="en-US"/>
         </w:rPr>
-        <w:t>be taken into account in different scripts.</w:t>
+        <w:t>be taken into account in different scripts</w:t>
+      </w:r>
+      <w:r>
+        <w:rPr>
+          <w:lang w:val="en-US"/>
+        </w:rPr>
+        <w:t>.</w:t>
       </w:r>
     </w:p>
     <w:p>
@@ -51854,19 +51361,7 @@
         <w:rPr>
           <w:lang w:val="en-US"/>
         </w:rPr>
-        <w:t xml:space="preserve"> with the name </w:t>
-      </w:r>
-      <w:r>
-        <w:rPr>
-          <w:lang w:val="en-US"/>
-        </w:rPr>
-        <w:t>satview.tiff and terrain.tiff.</w:t>
-      </w:r>
-      <w:r>
-        <w:rPr>
-          <w:lang w:val="en-US"/>
-        </w:rPr>
-        <w:t xml:space="preserve"> </w:t>
+        <w:t xml:space="preserve"> with the name satview.tiff and terrain.tiff. </w:t>
       </w:r>
     </w:p>
     <w:p>
@@ -51899,7 +51394,19 @@
         <w:rPr>
           <w:lang w:val="en-US"/>
         </w:rPr>
-        <w:t xml:space="preserve"> the parameters file the “</w:t>
+        <w:t xml:space="preserve"> the parameters file</w:t>
+      </w:r>
+      <w:r>
+        <w:rPr>
+          <w:lang w:val="en-US"/>
+        </w:rPr>
+        <w:t xml:space="preserve"> TS_parameters.txt,</w:t>
+      </w:r>
+      <w:r>
+        <w:rPr>
+          <w:lang w:val="en-US"/>
+        </w:rPr>
+        <w:t xml:space="preserve"> the “</w:t>
       </w:r>
       <w:proofErr w:type="spellStart"/>
       <w:r>
@@ -52140,6 +51647,7 @@
       </w:r>
       <w:r>
         <w:rPr>
+          <w:noProof/>
           <w:color w:val="000000" w:themeColor="text1"/>
           <w:lang w:val="en-US"/>
         </w:rPr>
@@ -52254,6 +51762,7 @@
       </w:pPr>
       <w:r>
         <w:rPr>
+          <w:noProof/>
           <w:color w:val="000000" w:themeColor="text1"/>
           <w:lang w:val="en-US"/>
         </w:rPr>
@@ -52540,7 +52049,7 @@
 </file>
 
 <file path=word/endnotes.xml><?xml version="1.0" encoding="utf-8"?>
-<w:endnotes xmlns:wpc="http://schemas.microsoft.com/office/word/2010/wordprocessingCanvas" xmlns:cx="http://schemas.microsoft.com/office/drawing/2014/chartex" xmlns:cx1="http://schemas.microsoft.com/office/drawing/2015/9/8/chartex" xmlns:cx2="http://schemas.microsoft.com/office/drawing/2015/10/21/chartex" xmlns:cx3="http://schemas.microsoft.com/office/drawing/2016/5/9/chartex" xmlns:cx4="http://schemas.microsoft.com/office/drawing/2016/5/10/chartex" xmlns:cx5="http://schemas.microsoft.com/office/drawing/2016/5/11/chartex" xmlns:cx6="http://schemas.microsoft.com/office/drawing/2016/5/12/chartex" xmlns:cx7="http://schemas.microsoft.com/office/drawing/2016/5/13/chartex" xmlns:cx8="http://schemas.microsoft.com/office/drawing/2016/5/14/chartex" xmlns:mc="http://schemas.openxmlformats.org/markup-compatibility/2006" xmlns:aink="http://schemas.microsoft.com/office/drawing/2016/ink" xmlns:am3d="http://schemas.microsoft.com/office/drawing/2017/model3d" xmlns:o="urn:schemas-microsoft-com:office:office" xmlns:r="http://schemas.openxmlformats.org/officeDocument/2006/relationships" xmlns:m="http://schemas.openxmlformats.org/officeDocument/2006/math" xmlns:v="urn:schemas-microsoft-com:vml" xmlns:wp14="http://schemas.microsoft.com/office/word/2010/wordprocessingDrawing" xmlns:wp="http://schemas.openxmlformats.org/drawingml/2006/wordprocessingDrawing" xmlns:w10="urn:schemas-microsoft-com:office:word" xmlns:w="http://schemas.openxmlformats.org/wordprocessingml/2006/main" xmlns:w14="http://schemas.microsoft.com/office/word/2010/wordml" xmlns:w15="http://schemas.microsoft.com/office/word/2012/wordml" xmlns:w16cex="http://schemas.microsoft.com/office/word/2018/wordml/cex" xmlns:w16cid="http://schemas.microsoft.com/office/word/2016/wordml/cid" xmlns:w16="http://schemas.microsoft.com/office/word/2018/wordml" xmlns:w16sdtdh="http://schemas.microsoft.com/office/word/2020/wordml/sdtdatahash" xmlns:w16se="http://schemas.microsoft.com/office/word/2015/wordml/symex" xmlns:wpg="http://schemas.microsoft.com/office/word/2010/wordprocessingGroup" xmlns:wpi="http://schemas.microsoft.com/office/word/2010/wordprocessingInk" xmlns:wne="http://schemas.microsoft.com/office/word/2006/wordml" xmlns:wps="http://schemas.microsoft.com/office/word/2010/wordprocessingShape" mc:Ignorable="w14 w15 w16se w16cid w16 w16cex w16sdtdh wp14">
+<w:endnotes xmlns:wpc="http://schemas.microsoft.com/office/word/2010/wordprocessingCanvas" xmlns:cx="http://schemas.microsoft.com/office/drawing/2014/chartex" xmlns:cx1="http://schemas.microsoft.com/office/drawing/2015/9/8/chartex" xmlns:cx2="http://schemas.microsoft.com/office/drawing/2015/10/21/chartex" xmlns:cx3="http://schemas.microsoft.com/office/drawing/2016/5/9/chartex" xmlns:cx4="http://schemas.microsoft.com/office/drawing/2016/5/10/chartex" xmlns:cx5="http://schemas.microsoft.com/office/drawing/2016/5/11/chartex" xmlns:cx6="http://schemas.microsoft.com/office/drawing/2016/5/12/chartex" xmlns:cx7="http://schemas.microsoft.com/office/drawing/2016/5/13/chartex" xmlns:cx8="http://schemas.microsoft.com/office/drawing/2016/5/14/chartex" xmlns:mc="http://schemas.openxmlformats.org/markup-compatibility/2006" xmlns:aink="http://schemas.microsoft.com/office/drawing/2016/ink" xmlns:am3d="http://schemas.microsoft.com/office/drawing/2017/model3d" xmlns:o="urn:schemas-microsoft-com:office:office" xmlns:oel="http://schemas.microsoft.com/office/2019/extlst" xmlns:r="http://schemas.openxmlformats.org/officeDocument/2006/relationships" xmlns:m="http://schemas.openxmlformats.org/officeDocument/2006/math" xmlns:v="urn:schemas-microsoft-com:vml" xmlns:wp14="http://schemas.microsoft.com/office/word/2010/wordprocessingDrawing" xmlns:wp="http://schemas.openxmlformats.org/drawingml/2006/wordprocessingDrawing" xmlns:w10="urn:schemas-microsoft-com:office:word" xmlns:w="http://schemas.openxmlformats.org/wordprocessingml/2006/main" xmlns:w14="http://schemas.microsoft.com/office/word/2010/wordml" xmlns:w15="http://schemas.microsoft.com/office/word/2012/wordml" xmlns:w16cex="http://schemas.microsoft.com/office/word/2018/wordml/cex" xmlns:w16cid="http://schemas.microsoft.com/office/word/2016/wordml/cid" xmlns:w16="http://schemas.microsoft.com/office/word/2018/wordml" xmlns:w16sdtdh="http://schemas.microsoft.com/office/word/2020/wordml/sdtdatahash" xmlns:w16se="http://schemas.microsoft.com/office/word/2015/wordml/symex" xmlns:wpg="http://schemas.microsoft.com/office/word/2010/wordprocessingGroup" xmlns:wpi="http://schemas.microsoft.com/office/word/2010/wordprocessingInk" xmlns:wne="http://schemas.microsoft.com/office/word/2006/wordml" xmlns:wps="http://schemas.microsoft.com/office/word/2010/wordprocessingShape" mc:Ignorable="w14 w15 w16se w16cid w16 w16cex w16sdtdh wp14">
   <w:endnote w:type="separator" w:id="-1">
     <w:p>
       <w:pPr>
@@ -52565,7 +52074,7 @@
 </file>
 
 <file path=word/footer1.xml><?xml version="1.0" encoding="utf-8"?>
-<w:ftr xmlns:wpc="http://schemas.microsoft.com/office/word/2010/wordprocessingCanvas" xmlns:cx="http://schemas.microsoft.com/office/drawing/2014/chartex" xmlns:cx1="http://schemas.microsoft.com/office/drawing/2015/9/8/chartex" xmlns:cx2="http://schemas.microsoft.com/office/drawing/2015/10/21/chartex" xmlns:cx3="http://schemas.microsoft.com/office/drawing/2016/5/9/chartex" xmlns:cx4="http://schemas.microsoft.com/office/drawing/2016/5/10/chartex" xmlns:cx5="http://schemas.microsoft.com/office/drawing/2016/5/11/chartex" xmlns:cx6="http://schemas.microsoft.com/office/drawing/2016/5/12/chartex" xmlns:cx7="http://schemas.microsoft.com/office/drawing/2016/5/13/chartex" xmlns:cx8="http://schemas.microsoft.com/office/drawing/2016/5/14/chartex" xmlns:mc="http://schemas.openxmlformats.org/markup-compatibility/2006" xmlns:aink="http://schemas.microsoft.com/office/drawing/2016/ink" xmlns:am3d="http://schemas.microsoft.com/office/drawing/2017/model3d" xmlns:o="urn:schemas-microsoft-com:office:office" xmlns:r="http://schemas.openxmlformats.org/officeDocument/2006/relationships" xmlns:m="http://schemas.openxmlformats.org/officeDocument/2006/math" xmlns:v="urn:schemas-microsoft-com:vml" xmlns:wp14="http://schemas.microsoft.com/office/word/2010/wordprocessingDrawing" xmlns:wp="http://schemas.openxmlformats.org/drawingml/2006/wordprocessingDrawing" xmlns:w10="urn:schemas-microsoft-com:office:word" xmlns:w="http://schemas.openxmlformats.org/wordprocessingml/2006/main" xmlns:w14="http://schemas.microsoft.com/office/word/2010/wordml" xmlns:w15="http://schemas.microsoft.com/office/word/2012/wordml" xmlns:w16cex="http://schemas.microsoft.com/office/word/2018/wordml/cex" xmlns:w16cid="http://schemas.microsoft.com/office/word/2016/wordml/cid" xmlns:w16="http://schemas.microsoft.com/office/word/2018/wordml" xmlns:w16sdtdh="http://schemas.microsoft.com/office/word/2020/wordml/sdtdatahash" xmlns:w16se="http://schemas.microsoft.com/office/word/2015/wordml/symex" xmlns:wpg="http://schemas.microsoft.com/office/word/2010/wordprocessingGroup" xmlns:wpi="http://schemas.microsoft.com/office/word/2010/wordprocessingInk" xmlns:wne="http://schemas.microsoft.com/office/word/2006/wordml" xmlns:wps="http://schemas.microsoft.com/office/word/2010/wordprocessingShape" mc:Ignorable="w14 w15 w16se w16cid w16 w16cex w16sdtdh wp14">
+<w:ftr xmlns:wpc="http://schemas.microsoft.com/office/word/2010/wordprocessingCanvas" xmlns:cx="http://schemas.microsoft.com/office/drawing/2014/chartex" xmlns:cx1="http://schemas.microsoft.com/office/drawing/2015/9/8/chartex" xmlns:cx2="http://schemas.microsoft.com/office/drawing/2015/10/21/chartex" xmlns:cx3="http://schemas.microsoft.com/office/drawing/2016/5/9/chartex" xmlns:cx4="http://schemas.microsoft.com/office/drawing/2016/5/10/chartex" xmlns:cx5="http://schemas.microsoft.com/office/drawing/2016/5/11/chartex" xmlns:cx6="http://schemas.microsoft.com/office/drawing/2016/5/12/chartex" xmlns:cx7="http://schemas.microsoft.com/office/drawing/2016/5/13/chartex" xmlns:cx8="http://schemas.microsoft.com/office/drawing/2016/5/14/chartex" xmlns:mc="http://schemas.openxmlformats.org/markup-compatibility/2006" xmlns:aink="http://schemas.microsoft.com/office/drawing/2016/ink" xmlns:am3d="http://schemas.microsoft.com/office/drawing/2017/model3d" xmlns:o="urn:schemas-microsoft-com:office:office" xmlns:oel="http://schemas.microsoft.com/office/2019/extlst" xmlns:r="http://schemas.openxmlformats.org/officeDocument/2006/relationships" xmlns:m="http://schemas.openxmlformats.org/officeDocument/2006/math" xmlns:v="urn:schemas-microsoft-com:vml" xmlns:wp14="http://schemas.microsoft.com/office/word/2010/wordprocessingDrawing" xmlns:wp="http://schemas.openxmlformats.org/drawingml/2006/wordprocessingDrawing" xmlns:w10="urn:schemas-microsoft-com:office:word" xmlns:w="http://schemas.openxmlformats.org/wordprocessingml/2006/main" xmlns:w14="http://schemas.microsoft.com/office/word/2010/wordml" xmlns:w15="http://schemas.microsoft.com/office/word/2012/wordml" xmlns:w16cex="http://schemas.microsoft.com/office/word/2018/wordml/cex" xmlns:w16cid="http://schemas.microsoft.com/office/word/2016/wordml/cid" xmlns:w16="http://schemas.microsoft.com/office/word/2018/wordml" xmlns:w16sdtdh="http://schemas.microsoft.com/office/word/2020/wordml/sdtdatahash" xmlns:w16se="http://schemas.microsoft.com/office/word/2015/wordml/symex" xmlns:wpg="http://schemas.microsoft.com/office/word/2010/wordprocessingGroup" xmlns:wpi="http://schemas.microsoft.com/office/word/2010/wordprocessingInk" xmlns:wne="http://schemas.microsoft.com/office/word/2006/wordml" xmlns:wps="http://schemas.microsoft.com/office/word/2010/wordprocessingShape" mc:Ignorable="w14 w15 w16se w16cid w16 w16cex w16sdtdh wp14">
   <w:p>
     <w:pPr>
       <w:pStyle w:val="Footer"/>
@@ -52607,7 +52116,7 @@
 </file>
 
 <file path=word/footnotes.xml><?xml version="1.0" encoding="utf-8"?>
-<w:footnotes xmlns:wpc="http://schemas.microsoft.com/office/word/2010/wordprocessingCanvas" xmlns:cx="http://schemas.microsoft.com/office/drawing/2014/chartex" xmlns:cx1="http://schemas.microsoft.com/office/drawing/2015/9/8/chartex" xmlns:cx2="http://schemas.microsoft.com/office/drawing/2015/10/21/chartex" xmlns:cx3="http://schemas.microsoft.com/office/drawing/2016/5/9/chartex" xmlns:cx4="http://schemas.microsoft.com/office/drawing/2016/5/10/chartex" xmlns:cx5="http://schemas.microsoft.com/office/drawing/2016/5/11/chartex" xmlns:cx6="http://schemas.microsoft.com/office/drawing/2016/5/12/chartex" xmlns:cx7="http://schemas.microsoft.com/office/drawing/2016/5/13/chartex" xmlns:cx8="http://schemas.microsoft.com/office/drawing/2016/5/14/chartex" xmlns:mc="http://schemas.openxmlformats.org/markup-compatibility/2006" xmlns:aink="http://schemas.microsoft.com/office/drawing/2016/ink" xmlns:am3d="http://schemas.microsoft.com/office/drawing/2017/model3d" xmlns:o="urn:schemas-microsoft-com:office:office" xmlns:r="http://schemas.openxmlformats.org/officeDocument/2006/relationships" xmlns:m="http://schemas.openxmlformats.org/officeDocument/2006/math" xmlns:v="urn:schemas-microsoft-com:vml" xmlns:wp14="http://schemas.microsoft.com/office/word/2010/wordprocessingDrawing" xmlns:wp="http://schemas.openxmlformats.org/drawingml/2006/wordprocessingDrawing" xmlns:w10="urn:schemas-microsoft-com:office:word" xmlns:w="http://schemas.openxmlformats.org/wordprocessingml/2006/main" xmlns:w14="http://schemas.microsoft.com/office/word/2010/wordml" xmlns:w15="http://schemas.microsoft.com/office/word/2012/wordml" xmlns:w16cex="http://schemas.microsoft.com/office/word/2018/wordml/cex" xmlns:w16cid="http://schemas.microsoft.com/office/word/2016/wordml/cid" xmlns:w16="http://schemas.microsoft.com/office/word/2018/wordml" xmlns:w16sdtdh="http://schemas.microsoft.com/office/word/2020/wordml/sdtdatahash" xmlns:w16se="http://schemas.microsoft.com/office/word/2015/wordml/symex" xmlns:wpg="http://schemas.microsoft.com/office/word/2010/wordprocessingGroup" xmlns:wpi="http://schemas.microsoft.com/office/word/2010/wordprocessingInk" xmlns:wne="http://schemas.microsoft.com/office/word/2006/wordml" xmlns:wps="http://schemas.microsoft.com/office/word/2010/wordprocessingShape" mc:Ignorable="w14 w15 w16se w16cid w16 w16cex w16sdtdh wp14">
+<w:footnotes xmlns:wpc="http://schemas.microsoft.com/office/word/2010/wordprocessingCanvas" xmlns:cx="http://schemas.microsoft.com/office/drawing/2014/chartex" xmlns:cx1="http://schemas.microsoft.com/office/drawing/2015/9/8/chartex" xmlns:cx2="http://schemas.microsoft.com/office/drawing/2015/10/21/chartex" xmlns:cx3="http://schemas.microsoft.com/office/drawing/2016/5/9/chartex" xmlns:cx4="http://schemas.microsoft.com/office/drawing/2016/5/10/chartex" xmlns:cx5="http://schemas.microsoft.com/office/drawing/2016/5/11/chartex" xmlns:cx6="http://schemas.microsoft.com/office/drawing/2016/5/12/chartex" xmlns:cx7="http://schemas.microsoft.com/office/drawing/2016/5/13/chartex" xmlns:cx8="http://schemas.microsoft.com/office/drawing/2016/5/14/chartex" xmlns:mc="http://schemas.openxmlformats.org/markup-compatibility/2006" xmlns:aink="http://schemas.microsoft.com/office/drawing/2016/ink" xmlns:am3d="http://schemas.microsoft.com/office/drawing/2017/model3d" xmlns:o="urn:schemas-microsoft-com:office:office" xmlns:oel="http://schemas.microsoft.com/office/2019/extlst" xmlns:r="http://schemas.openxmlformats.org/officeDocument/2006/relationships" xmlns:m="http://schemas.openxmlformats.org/officeDocument/2006/math" xmlns:v="urn:schemas-microsoft-com:vml" xmlns:wp14="http://schemas.microsoft.com/office/word/2010/wordprocessingDrawing" xmlns:wp="http://schemas.openxmlformats.org/drawingml/2006/wordprocessingDrawing" xmlns:w10="urn:schemas-microsoft-com:office:word" xmlns:w="http://schemas.openxmlformats.org/wordprocessingml/2006/main" xmlns:w14="http://schemas.microsoft.com/office/word/2010/wordml" xmlns:w15="http://schemas.microsoft.com/office/word/2012/wordml" xmlns:w16cex="http://schemas.microsoft.com/office/word/2018/wordml/cex" xmlns:w16cid="http://schemas.microsoft.com/office/word/2016/wordml/cid" xmlns:w16="http://schemas.microsoft.com/office/word/2018/wordml" xmlns:w16sdtdh="http://schemas.microsoft.com/office/word/2020/wordml/sdtdatahash" xmlns:w16se="http://schemas.microsoft.com/office/word/2015/wordml/symex" xmlns:wpg="http://schemas.microsoft.com/office/word/2010/wordprocessingGroup" xmlns:wpi="http://schemas.microsoft.com/office/word/2010/wordprocessingInk" xmlns:wne="http://schemas.microsoft.com/office/word/2006/wordml" xmlns:wps="http://schemas.microsoft.com/office/word/2010/wordprocessingShape" mc:Ignorable="w14 w15 w16se w16cid w16 w16cex w16sdtdh wp14">
   <w:footnote w:type="separator" w:id="-1">
     <w:p>
       <w:pPr>
@@ -52632,7 +52141,7 @@
 </file>
 
 <file path=word/header1.xml><?xml version="1.0" encoding="utf-8"?>
-<w:hdr xmlns:wpc="http://schemas.microsoft.com/office/word/2010/wordprocessingCanvas" xmlns:cx="http://schemas.microsoft.com/office/drawing/2014/chartex" xmlns:cx1="http://schemas.microsoft.com/office/drawing/2015/9/8/chartex" xmlns:cx2="http://schemas.microsoft.com/office/drawing/2015/10/21/chartex" xmlns:cx3="http://schemas.microsoft.com/office/drawing/2016/5/9/chartex" xmlns:cx4="http://schemas.microsoft.com/office/drawing/2016/5/10/chartex" xmlns:cx5="http://schemas.microsoft.com/office/drawing/2016/5/11/chartex" xmlns:cx6="http://schemas.microsoft.com/office/drawing/2016/5/12/chartex" xmlns:cx7="http://schemas.microsoft.com/office/drawing/2016/5/13/chartex" xmlns:cx8="http://schemas.microsoft.com/office/drawing/2016/5/14/chartex" xmlns:mc="http://schemas.openxmlformats.org/markup-compatibility/2006" xmlns:aink="http://schemas.microsoft.com/office/drawing/2016/ink" xmlns:am3d="http://schemas.microsoft.com/office/drawing/2017/model3d" xmlns:o="urn:schemas-microsoft-com:office:office" xmlns:r="http://schemas.openxmlformats.org/officeDocument/2006/relationships" xmlns:m="http://schemas.openxmlformats.org/officeDocument/2006/math" xmlns:v="urn:schemas-microsoft-com:vml" xmlns:wp14="http://schemas.microsoft.com/office/word/2010/wordprocessingDrawing" xmlns:wp="http://schemas.openxmlformats.org/drawingml/2006/wordprocessingDrawing" xmlns:w10="urn:schemas-microsoft-com:office:word" xmlns:w="http://schemas.openxmlformats.org/wordprocessingml/2006/main" xmlns:w14="http://schemas.microsoft.com/office/word/2010/wordml" xmlns:w15="http://schemas.microsoft.com/office/word/2012/wordml" xmlns:w16cex="http://schemas.microsoft.com/office/word/2018/wordml/cex" xmlns:w16cid="http://schemas.microsoft.com/office/word/2016/wordml/cid" xmlns:w16="http://schemas.microsoft.com/office/word/2018/wordml" xmlns:w16sdtdh="http://schemas.microsoft.com/office/word/2020/wordml/sdtdatahash" xmlns:w16se="http://schemas.microsoft.com/office/word/2015/wordml/symex" xmlns:wpg="http://schemas.microsoft.com/office/word/2010/wordprocessingGroup" xmlns:wpi="http://schemas.microsoft.com/office/word/2010/wordprocessingInk" xmlns:wne="http://schemas.microsoft.com/office/word/2006/wordml" xmlns:wps="http://schemas.microsoft.com/office/word/2010/wordprocessingShape" mc:Ignorable="w14 w15 w16se w16cid w16 w16cex w16sdtdh wp14">
+<w:hdr xmlns:wpc="http://schemas.microsoft.com/office/word/2010/wordprocessingCanvas" xmlns:cx="http://schemas.microsoft.com/office/drawing/2014/chartex" xmlns:cx1="http://schemas.microsoft.com/office/drawing/2015/9/8/chartex" xmlns:cx2="http://schemas.microsoft.com/office/drawing/2015/10/21/chartex" xmlns:cx3="http://schemas.microsoft.com/office/drawing/2016/5/9/chartex" xmlns:cx4="http://schemas.microsoft.com/office/drawing/2016/5/10/chartex" xmlns:cx5="http://schemas.microsoft.com/office/drawing/2016/5/11/chartex" xmlns:cx6="http://schemas.microsoft.com/office/drawing/2016/5/12/chartex" xmlns:cx7="http://schemas.microsoft.com/office/drawing/2016/5/13/chartex" xmlns:cx8="http://schemas.microsoft.com/office/drawing/2016/5/14/chartex" xmlns:mc="http://schemas.openxmlformats.org/markup-compatibility/2006" xmlns:aink="http://schemas.microsoft.com/office/drawing/2016/ink" xmlns:am3d="http://schemas.microsoft.com/office/drawing/2017/model3d" xmlns:o="urn:schemas-microsoft-com:office:office" xmlns:oel="http://schemas.microsoft.com/office/2019/extlst" xmlns:r="http://schemas.openxmlformats.org/officeDocument/2006/relationships" xmlns:m="http://schemas.openxmlformats.org/officeDocument/2006/math" xmlns:v="urn:schemas-microsoft-com:vml" xmlns:wp14="http://schemas.microsoft.com/office/word/2010/wordprocessingDrawing" xmlns:wp="http://schemas.openxmlformats.org/drawingml/2006/wordprocessingDrawing" xmlns:w10="urn:schemas-microsoft-com:office:word" xmlns:w="http://schemas.openxmlformats.org/wordprocessingml/2006/main" xmlns:w14="http://schemas.microsoft.com/office/word/2010/wordml" xmlns:w15="http://schemas.microsoft.com/office/word/2012/wordml" xmlns:w16cex="http://schemas.microsoft.com/office/word/2018/wordml/cex" xmlns:w16cid="http://schemas.microsoft.com/office/word/2016/wordml/cid" xmlns:w16="http://schemas.microsoft.com/office/word/2018/wordml" xmlns:w16sdtdh="http://schemas.microsoft.com/office/word/2020/wordml/sdtdatahash" xmlns:w16se="http://schemas.microsoft.com/office/word/2015/wordml/symex" xmlns:wpg="http://schemas.microsoft.com/office/word/2010/wordprocessingGroup" xmlns:wpi="http://schemas.microsoft.com/office/word/2010/wordprocessingInk" xmlns:wne="http://schemas.microsoft.com/office/word/2006/wordml" xmlns:wps="http://schemas.microsoft.com/office/word/2010/wordprocessingShape" mc:Ignorable="w14 w15 w16se w16cid w16 w16cex w16sdtdh wp14">
   <w:p>
     <w:pPr>
       <w:pStyle w:val="HeaderFooter"/>
@@ -52645,7 +52154,6 @@
         <w:lang w:val="en-US"/>
       </w:rPr>
     </w:pPr>
-    <w:proofErr w:type="spellStart"/>
     <w:r>
       <w:rPr>
         <w:color w:val="6A6A6A"/>
@@ -52658,15 +52166,7 @@
         <w:color w:val="6A6A6A"/>
         <w:lang w:val="en-US"/>
       </w:rPr>
-      <w:t>Ter</w:t>
-    </w:r>
-    <w:proofErr w:type="spellEnd"/>
-    <w:r>
-      <w:rPr>
-        <w:color w:val="6A6A6A"/>
-        <w:lang w:val="en-US"/>
-      </w:rPr>
-      <w:t xml:space="preserve"> Web Page</w:t>
+      <w:t>Ter Web Page</w:t>
     </w:r>
     <w:r>
       <w:rPr>
@@ -52768,7 +52268,7 @@
 </file>
 
 <file path=word/numbering.xml><?xml version="1.0" encoding="utf-8"?>
-<w:numbering xmlns:wpc="http://schemas.microsoft.com/office/word/2010/wordprocessingCanvas" xmlns:cx="http://schemas.microsoft.com/office/drawing/2014/chartex" xmlns:cx1="http://schemas.microsoft.com/office/drawing/2015/9/8/chartex" xmlns:cx2="http://schemas.microsoft.com/office/drawing/2015/10/21/chartex" xmlns:cx3="http://schemas.microsoft.com/office/drawing/2016/5/9/chartex" xmlns:cx4="http://schemas.microsoft.com/office/drawing/2016/5/10/chartex" xmlns:cx5="http://schemas.microsoft.com/office/drawing/2016/5/11/chartex" xmlns:cx6="http://schemas.microsoft.com/office/drawing/2016/5/12/chartex" xmlns:cx7="http://schemas.microsoft.com/office/drawing/2016/5/13/chartex" xmlns:cx8="http://schemas.microsoft.com/office/drawing/2016/5/14/chartex" xmlns:mc="http://schemas.openxmlformats.org/markup-compatibility/2006" xmlns:aink="http://schemas.microsoft.com/office/drawing/2016/ink" xmlns:am3d="http://schemas.microsoft.com/office/drawing/2017/model3d" xmlns:o="urn:schemas-microsoft-com:office:office" xmlns:r="http://schemas.openxmlformats.org/officeDocument/2006/relationships" xmlns:m="http://schemas.openxmlformats.org/officeDocument/2006/math" xmlns:v="urn:schemas-microsoft-com:vml" xmlns:wp14="http://schemas.microsoft.com/office/word/2010/wordprocessingDrawing" xmlns:wp="http://schemas.openxmlformats.org/drawingml/2006/wordprocessingDrawing" xmlns:w10="urn:schemas-microsoft-com:office:word" xmlns:w="http://schemas.openxmlformats.org/wordprocessingml/2006/main" xmlns:w14="http://schemas.microsoft.com/office/word/2010/wordml" xmlns:w15="http://schemas.microsoft.com/office/word/2012/wordml" xmlns:w16cex="http://schemas.microsoft.com/office/word/2018/wordml/cex" xmlns:w16cid="http://schemas.microsoft.com/office/word/2016/wordml/cid" xmlns:w16="http://schemas.microsoft.com/office/word/2018/wordml" xmlns:w16sdtdh="http://schemas.microsoft.com/office/word/2020/wordml/sdtdatahash" xmlns:w16se="http://schemas.microsoft.com/office/word/2015/wordml/symex" xmlns:wpg="http://schemas.microsoft.com/office/word/2010/wordprocessingGroup" xmlns:wpi="http://schemas.microsoft.com/office/word/2010/wordprocessingInk" xmlns:wne="http://schemas.microsoft.com/office/word/2006/wordml" xmlns:wps="http://schemas.microsoft.com/office/word/2010/wordprocessingShape" mc:Ignorable="w14 w15 w16se w16cid w16 w16cex w16sdtdh wp14">
+<w:numbering xmlns:wpc="http://schemas.microsoft.com/office/word/2010/wordprocessingCanvas" xmlns:cx="http://schemas.microsoft.com/office/drawing/2014/chartex" xmlns:cx1="http://schemas.microsoft.com/office/drawing/2015/9/8/chartex" xmlns:cx2="http://schemas.microsoft.com/office/drawing/2015/10/21/chartex" xmlns:cx3="http://schemas.microsoft.com/office/drawing/2016/5/9/chartex" xmlns:cx4="http://schemas.microsoft.com/office/drawing/2016/5/10/chartex" xmlns:cx5="http://schemas.microsoft.com/office/drawing/2016/5/11/chartex" xmlns:cx6="http://schemas.microsoft.com/office/drawing/2016/5/12/chartex" xmlns:cx7="http://schemas.microsoft.com/office/drawing/2016/5/13/chartex" xmlns:cx8="http://schemas.microsoft.com/office/drawing/2016/5/14/chartex" xmlns:mc="http://schemas.openxmlformats.org/markup-compatibility/2006" xmlns:aink="http://schemas.microsoft.com/office/drawing/2016/ink" xmlns:am3d="http://schemas.microsoft.com/office/drawing/2017/model3d" xmlns:o="urn:schemas-microsoft-com:office:office" xmlns:oel="http://schemas.microsoft.com/office/2019/extlst" xmlns:r="http://schemas.openxmlformats.org/officeDocument/2006/relationships" xmlns:m="http://schemas.openxmlformats.org/officeDocument/2006/math" xmlns:v="urn:schemas-microsoft-com:vml" xmlns:wp14="http://schemas.microsoft.com/office/word/2010/wordprocessingDrawing" xmlns:wp="http://schemas.openxmlformats.org/drawingml/2006/wordprocessingDrawing" xmlns:w10="urn:schemas-microsoft-com:office:word" xmlns:w="http://schemas.openxmlformats.org/wordprocessingml/2006/main" xmlns:w14="http://schemas.microsoft.com/office/word/2010/wordml" xmlns:w15="http://schemas.microsoft.com/office/word/2012/wordml" xmlns:w16cex="http://schemas.microsoft.com/office/word/2018/wordml/cex" xmlns:w16cid="http://schemas.microsoft.com/office/word/2016/wordml/cid" xmlns:w16="http://schemas.microsoft.com/office/word/2018/wordml" xmlns:w16sdtdh="http://schemas.microsoft.com/office/word/2020/wordml/sdtdatahash" xmlns:w16se="http://schemas.microsoft.com/office/word/2015/wordml/symex" xmlns:wpg="http://schemas.microsoft.com/office/word/2010/wordprocessingGroup" xmlns:wpi="http://schemas.microsoft.com/office/word/2010/wordprocessingInk" xmlns:wne="http://schemas.microsoft.com/office/word/2006/wordml" xmlns:wps="http://schemas.microsoft.com/office/word/2010/wordprocessingShape" mc:Ignorable="w14 w15 w16se w16cid w16 w16cex w16sdtdh wp14">
   <w:abstractNum w:abstractNumId="0" w15:restartNumberingAfterBreak="0">
     <w:nsid w:val="00932367"/>
     <w:multiLevelType w:val="hybridMultilevel"/>
@@ -53800,34 +53300,34 @@
       </w:pPr>
     </w:lvl>
   </w:abstractNum>
-  <w:num w:numId="1">
+  <w:num w:numId="1" w16cid:durableId="308943387">
     <w:abstractNumId w:val="9"/>
   </w:num>
-  <w:num w:numId="2">
+  <w:num w:numId="2" w16cid:durableId="1917132756">
     <w:abstractNumId w:val="7"/>
   </w:num>
-  <w:num w:numId="3">
+  <w:num w:numId="3" w16cid:durableId="401408685">
     <w:abstractNumId w:val="6"/>
   </w:num>
-  <w:num w:numId="4">
+  <w:num w:numId="4" w16cid:durableId="1785804315">
     <w:abstractNumId w:val="0"/>
   </w:num>
-  <w:num w:numId="5">
+  <w:num w:numId="5" w16cid:durableId="1923097607">
     <w:abstractNumId w:val="2"/>
   </w:num>
-  <w:num w:numId="6">
+  <w:num w:numId="6" w16cid:durableId="1246068573">
     <w:abstractNumId w:val="3"/>
   </w:num>
-  <w:num w:numId="7">
+  <w:num w:numId="7" w16cid:durableId="539899495">
     <w:abstractNumId w:val="5"/>
   </w:num>
-  <w:num w:numId="8">
+  <w:num w:numId="8" w16cid:durableId="1350373692">
     <w:abstractNumId w:val="4"/>
   </w:num>
-  <w:num w:numId="9">
+  <w:num w:numId="9" w16cid:durableId="1553617827">
     <w:abstractNumId w:val="1"/>
   </w:num>
-  <w:num w:numId="10">
+  <w:num w:numId="10" w16cid:durableId="133765559">
     <w:abstractNumId w:val="8"/>
   </w:num>
 </w:numbering>

</xml_diff>